<commit_message>
updated system chart and fixed errors
</commit_message>
<xml_diff>
--- a/CS157A Proposal.docx
+++ b/CS157A Proposal.docx
@@ -1,6 +1,6 @@
 
 <file path=word/document.xml><?xml version="1.0" encoding="utf-8"?>
-<w:document xmlns:wpc="http://schemas.microsoft.com/office/word/2010/wordprocessingCanvas" xmlns:cx="http://schemas.microsoft.com/office/drawing/2014/chartex" xmlns:cx1="http://schemas.microsoft.com/office/drawing/2015/9/8/chartex" xmlns:cx2="http://schemas.microsoft.com/office/drawing/2015/10/21/chartex" xmlns:cx3="http://schemas.microsoft.com/office/drawing/2016/5/9/chartex" xmlns:cx4="http://schemas.microsoft.com/office/drawing/2016/5/10/chartex" xmlns:cx5="http://schemas.microsoft.com/office/drawing/2016/5/11/chartex" xmlns:cx6="http://schemas.microsoft.com/office/drawing/2016/5/12/chartex" xmlns:cx7="http://schemas.microsoft.com/office/drawing/2016/5/13/chartex" xmlns:cx8="http://schemas.microsoft.com/office/drawing/2016/5/14/chartex" xmlns:mc="http://schemas.openxmlformats.org/markup-compatibility/2006" xmlns:aink="http://schemas.microsoft.com/office/drawing/2016/ink" xmlns:am3d="http://schemas.microsoft.com/office/drawing/2017/model3d" xmlns:o="urn:schemas-microsoft-com:office:office" xmlns:r="http://schemas.openxmlformats.org/officeDocument/2006/relationships" xmlns:m="http://schemas.openxmlformats.org/officeDocument/2006/math" xmlns:v="urn:schemas-microsoft-com:vml" xmlns:wp14="http://schemas.microsoft.com/office/word/2010/wordprocessingDrawing" xmlns:wp="http://schemas.openxmlformats.org/drawingml/2006/wordprocessingDrawing" xmlns:w10="urn:schemas-microsoft-com:office:word" xmlns:w="http://schemas.openxmlformats.org/wordprocessingml/2006/main" xmlns:w14="http://schemas.microsoft.com/office/word/2010/wordml" xmlns:w15="http://schemas.microsoft.com/office/word/2012/wordml" xmlns:w16cid="http://schemas.microsoft.com/office/word/2016/wordml/cid" xmlns:w16se="http://schemas.microsoft.com/office/word/2015/wordml/symex" xmlns:wpg="http://schemas.microsoft.com/office/word/2010/wordprocessingGroup" xmlns:wpi="http://schemas.microsoft.com/office/word/2010/wordprocessingInk" xmlns:wne="http://schemas.microsoft.com/office/word/2006/wordml" xmlns:wps="http://schemas.microsoft.com/office/word/2010/wordprocessingShape" mc:Ignorable="w14 w15 w16se w16cid wp14">
+<w:document xmlns:wpc="http://schemas.microsoft.com/office/word/2010/wordprocessingCanvas" xmlns:mo="http://schemas.microsoft.com/office/mac/office/2008/main" xmlns:mc="http://schemas.openxmlformats.org/markup-compatibility/2006" xmlns:mv="urn:schemas-microsoft-com:mac:vml" xmlns:o="urn:schemas-microsoft-com:office:office" xmlns:r="http://schemas.openxmlformats.org/officeDocument/2006/relationships" xmlns:m="http://schemas.openxmlformats.org/officeDocument/2006/math" xmlns:v="urn:schemas-microsoft-com:vml" xmlns:wp14="http://schemas.microsoft.com/office/word/2010/wordprocessingDrawing" xmlns:wp="http://schemas.openxmlformats.org/drawingml/2006/wordprocessingDrawing" xmlns:w10="urn:schemas-microsoft-com:office:word" xmlns:w="http://schemas.openxmlformats.org/wordprocessingml/2006/main" xmlns:w14="http://schemas.microsoft.com/office/word/2010/wordml" xmlns:w15="http://schemas.microsoft.com/office/word/2012/wordml" xmlns:wpg="http://schemas.microsoft.com/office/word/2010/wordprocessingGroup" xmlns:wpi="http://schemas.microsoft.com/office/word/2010/wordprocessingInk" xmlns:wne="http://schemas.microsoft.com/office/word/2006/wordml" xmlns:wps="http://schemas.microsoft.com/office/word/2010/wordprocessingShape" mc:Ignorable="w14 w15 wp14">
   <w:background w:color="FFFFFF"/>
   <w:body>
     <w:p>
@@ -449,7 +449,7 @@
           <w:rFonts w:eastAsia="Arial Unicode MS"/>
           <w:lang w:val="de-DE"/>
         </w:rPr>
-        <w:t>1.2.  Relevance</w:t>
+        <w:t>1.2. Relevance</w:t>
       </w:r>
     </w:p>
     <w:p>
@@ -925,7 +925,21 @@
           <w:rStyle w:val="Hyperlink0"/>
           <w:rFonts w:eastAsia="Arial Unicode MS"/>
         </w:rPr>
-        <w:t xml:space="preserve">For this database application project we will be developing a hospital management system with both user and administrative functions. Users (patients) will be able to register as a new user and fill in a medical profile or continue as a registered user and have access to their medical profile and appointments. Users will also be able to schedule and update appointments. Administrators (doctors and nurses) will have read and write access patient medical records and be able to view and update all upcoming appointments. </w:t>
+        <w:t>For th</w:t>
+      </w:r>
+      <w:r>
+        <w:rPr>
+          <w:rStyle w:val="Hyperlink0"/>
+          <w:rFonts w:eastAsia="Arial Unicode MS"/>
+        </w:rPr>
+        <w:t xml:space="preserve">is database application project, </w:t>
+      </w:r>
+      <w:r>
+        <w:rPr>
+          <w:rStyle w:val="Hyperlink0"/>
+          <w:rFonts w:eastAsia="Arial Unicode MS"/>
+        </w:rPr>
+        <w:t xml:space="preserve">we will be developing a hospital management system with both user and administrative functions. Users (patients) will be able to register as a new user and fill in a medical profile or continue as a registered user and have access to their medical profile and appointments. Users will also be able to schedule and update appointments. Administrators (doctors and nurses) will have read and write access patient medical records and be able to view and update all upcoming appointments. </w:t>
       </w:r>
     </w:p>
     <w:p>
@@ -988,8 +1002,8 @@
         <w:tblLook w:val="04A0" w:firstRow="1" w:lastRow="0" w:firstColumn="1" w:lastColumn="0" w:noHBand="0" w:noVBand="1"/>
       </w:tblPr>
       <w:tblGrid>
-        <w:gridCol w:w="1890"/>
-        <w:gridCol w:w="3735"/>
+        <w:gridCol w:w="2132"/>
+        <w:gridCol w:w="3493"/>
         <w:gridCol w:w="3735"/>
       </w:tblGrid>
       <w:tr>
@@ -998,7 +1012,7 @@
         </w:trPr>
         <w:tc>
           <w:tcPr>
-            <w:tcW w:w="1890" w:type="dxa"/>
+            <w:tcW w:w="2132" w:type="dxa"/>
             <w:tcBorders>
               <w:top w:val="single" w:sz="8" w:space="0" w:color="000000"/>
               <w:left w:val="single" w:sz="8" w:space="0" w:color="000000"/>
@@ -1033,7 +1047,7 @@
         </w:tc>
         <w:tc>
           <w:tcPr>
-            <w:tcW w:w="3734" w:type="dxa"/>
+            <w:tcW w:w="3493" w:type="dxa"/>
             <w:tcBorders>
               <w:top w:val="single" w:sz="8" w:space="0" w:color="000000"/>
               <w:left w:val="single" w:sz="8" w:space="0" w:color="000000"/>
@@ -1068,7 +1082,7 @@
         </w:tc>
         <w:tc>
           <w:tcPr>
-            <w:tcW w:w="3734" w:type="dxa"/>
+            <w:tcW w:w="3735" w:type="dxa"/>
             <w:tcBorders>
               <w:top w:val="single" w:sz="8" w:space="0" w:color="000000"/>
               <w:left w:val="single" w:sz="8" w:space="0" w:color="000000"/>
@@ -1108,7 +1122,7 @@
         </w:trPr>
         <w:tc>
           <w:tcPr>
-            <w:tcW w:w="1890" w:type="dxa"/>
+            <w:tcW w:w="2132" w:type="dxa"/>
             <w:tcBorders>
               <w:top w:val="single" w:sz="8" w:space="0" w:color="000000"/>
               <w:left w:val="single" w:sz="8" w:space="0" w:color="000000"/>
@@ -1141,7 +1155,7 @@
         </w:tc>
         <w:tc>
           <w:tcPr>
-            <w:tcW w:w="3734" w:type="dxa"/>
+            <w:tcW w:w="3493" w:type="dxa"/>
             <w:tcBorders>
               <w:top w:val="single" w:sz="8" w:space="0" w:color="000000"/>
               <w:left w:val="single" w:sz="8" w:space="0" w:color="000000"/>
@@ -1197,13 +1211,27 @@
                 <w:rFonts w:ascii="Cambria" w:eastAsia="Cambria" w:hAnsi="Cambria" w:cs="Cambria"/>
                 <w:color w:val="000000"/>
               </w:rPr>
-              <w:t>Difficulty in retrieving basic medical profile</w:t>
+              <w:t>Difficulty in retrieving</w:t>
+            </w:r>
+            <w:r>
+              <w:rPr>
+                <w:rFonts w:ascii="Cambria" w:eastAsia="Cambria" w:hAnsi="Cambria" w:cs="Cambria"/>
+                <w:color w:val="000000"/>
+              </w:rPr>
+              <w:t xml:space="preserve"> updated and current </w:t>
+            </w:r>
+            <w:r>
+              <w:rPr>
+                <w:rFonts w:ascii="Cambria" w:eastAsia="Cambria" w:hAnsi="Cambria" w:cs="Cambria"/>
+                <w:color w:val="000000"/>
+              </w:rPr>
+              <w:t>medical profile</w:t>
             </w:r>
           </w:p>
         </w:tc>
         <w:tc>
           <w:tcPr>
-            <w:tcW w:w="3734" w:type="dxa"/>
+            <w:tcW w:w="3735" w:type="dxa"/>
             <w:tcBorders>
               <w:top w:val="single" w:sz="8" w:space="0" w:color="000000"/>
               <w:left w:val="single" w:sz="8" w:space="0" w:color="000000"/>
@@ -1314,7 +1342,7 @@
         </w:trPr>
         <w:tc>
           <w:tcPr>
-            <w:tcW w:w="1890" w:type="dxa"/>
+            <w:tcW w:w="2132" w:type="dxa"/>
             <w:tcBorders>
               <w:top w:val="single" w:sz="8" w:space="0" w:color="000000"/>
               <w:left w:val="single" w:sz="8" w:space="0" w:color="000000"/>
@@ -1347,7 +1375,7 @@
         </w:tc>
         <w:tc>
           <w:tcPr>
-            <w:tcW w:w="3734" w:type="dxa"/>
+            <w:tcW w:w="3493" w:type="dxa"/>
             <w:tcBorders>
               <w:top w:val="single" w:sz="8" w:space="0" w:color="000000"/>
               <w:left w:val="single" w:sz="8" w:space="0" w:color="000000"/>
@@ -1409,7 +1437,7 @@
         </w:tc>
         <w:tc>
           <w:tcPr>
-            <w:tcW w:w="3734" w:type="dxa"/>
+            <w:tcW w:w="3735" w:type="dxa"/>
             <w:tcBorders>
               <w:top w:val="single" w:sz="8" w:space="0" w:color="000000"/>
               <w:left w:val="single" w:sz="8" w:space="0" w:color="000000"/>
@@ -1476,7 +1504,7 @@
         </w:trPr>
         <w:tc>
           <w:tcPr>
-            <w:tcW w:w="1890" w:type="dxa"/>
+            <w:tcW w:w="2132" w:type="dxa"/>
             <w:tcBorders>
               <w:top w:val="single" w:sz="8" w:space="0" w:color="000000"/>
               <w:left w:val="single" w:sz="8" w:space="0" w:color="000000"/>
@@ -1509,7 +1537,7 @@
         </w:tc>
         <w:tc>
           <w:tcPr>
-            <w:tcW w:w="3734" w:type="dxa"/>
+            <w:tcW w:w="3493" w:type="dxa"/>
             <w:tcBorders>
               <w:top w:val="single" w:sz="8" w:space="0" w:color="000000"/>
               <w:left w:val="single" w:sz="8" w:space="0" w:color="000000"/>
@@ -1549,7 +1577,7 @@
         </w:tc>
         <w:tc>
           <w:tcPr>
-            <w:tcW w:w="3734" w:type="dxa"/>
+            <w:tcW w:w="3735" w:type="dxa"/>
             <w:tcBorders>
               <w:top w:val="single" w:sz="8" w:space="0" w:color="000000"/>
               <w:left w:val="single" w:sz="8" w:space="0" w:color="000000"/>
@@ -1594,7 +1622,7 @@
         </w:trPr>
         <w:tc>
           <w:tcPr>
-            <w:tcW w:w="1890" w:type="dxa"/>
+            <w:tcW w:w="2132" w:type="dxa"/>
             <w:tcBorders>
               <w:top w:val="single" w:sz="8" w:space="0" w:color="000000"/>
               <w:left w:val="single" w:sz="8" w:space="0" w:color="000000"/>
@@ -1613,7 +1641,7 @@
         </w:tc>
         <w:tc>
           <w:tcPr>
-            <w:tcW w:w="3734" w:type="dxa"/>
+            <w:tcW w:w="3493" w:type="dxa"/>
             <w:tcBorders>
               <w:top w:val="single" w:sz="8" w:space="0" w:color="000000"/>
               <w:left w:val="single" w:sz="8" w:space="0" w:color="000000"/>
@@ -1632,7 +1660,7 @@
         </w:tc>
         <w:tc>
           <w:tcPr>
-            <w:tcW w:w="3734" w:type="dxa"/>
+            <w:tcW w:w="3735" w:type="dxa"/>
             <w:tcBorders>
               <w:top w:val="single" w:sz="8" w:space="0" w:color="000000"/>
               <w:left w:val="single" w:sz="8" w:space="0" w:color="000000"/>
@@ -1755,8 +1783,8 @@
         <w:tblLook w:val="04A0" w:firstRow="1" w:lastRow="0" w:firstColumn="1" w:lastColumn="0" w:noHBand="0" w:noVBand="1"/>
       </w:tblPr>
       <w:tblGrid>
-        <w:gridCol w:w="1905"/>
-        <w:gridCol w:w="3765"/>
+        <w:gridCol w:w="2042"/>
+        <w:gridCol w:w="3628"/>
         <w:gridCol w:w="3690"/>
       </w:tblGrid>
       <w:tr>
@@ -1765,7 +1793,7 @@
         </w:trPr>
         <w:tc>
           <w:tcPr>
-            <w:tcW w:w="1905" w:type="dxa"/>
+            <w:tcW w:w="2042" w:type="dxa"/>
             <w:tcBorders>
               <w:top w:val="single" w:sz="8" w:space="0" w:color="000000"/>
               <w:left w:val="single" w:sz="8" w:space="0" w:color="000000"/>
@@ -1800,7 +1828,7 @@
         </w:tc>
         <w:tc>
           <w:tcPr>
-            <w:tcW w:w="3764" w:type="dxa"/>
+            <w:tcW w:w="3628" w:type="dxa"/>
             <w:tcBorders>
               <w:top w:val="single" w:sz="8" w:space="0" w:color="000000"/>
               <w:left w:val="single" w:sz="8" w:space="0" w:color="000000"/>
@@ -1835,7 +1863,7 @@
         </w:tc>
         <w:tc>
           <w:tcPr>
-            <w:tcW w:w="3689" w:type="dxa"/>
+            <w:tcW w:w="3690" w:type="dxa"/>
             <w:tcBorders>
               <w:top w:val="single" w:sz="8" w:space="0" w:color="000000"/>
               <w:left w:val="single" w:sz="8" w:space="0" w:color="000000"/>
@@ -1875,7 +1903,7 @@
         </w:trPr>
         <w:tc>
           <w:tcPr>
-            <w:tcW w:w="1905" w:type="dxa"/>
+            <w:tcW w:w="2042" w:type="dxa"/>
             <w:tcBorders>
               <w:top w:val="single" w:sz="8" w:space="0" w:color="000000"/>
               <w:left w:val="single" w:sz="8" w:space="0" w:color="000000"/>
@@ -1908,7 +1936,7 @@
         </w:tc>
         <w:tc>
           <w:tcPr>
-            <w:tcW w:w="3764" w:type="dxa"/>
+            <w:tcW w:w="3628" w:type="dxa"/>
             <w:tcBorders>
               <w:top w:val="single" w:sz="8" w:space="0" w:color="000000"/>
               <w:left w:val="single" w:sz="8" w:space="0" w:color="000000"/>
@@ -1992,7 +2020,7 @@
         </w:tc>
         <w:tc>
           <w:tcPr>
-            <w:tcW w:w="3689" w:type="dxa"/>
+            <w:tcW w:w="3690" w:type="dxa"/>
             <w:tcBorders>
               <w:top w:val="single" w:sz="8" w:space="0" w:color="000000"/>
               <w:left w:val="single" w:sz="8" w:space="0" w:color="000000"/>
@@ -2081,7 +2109,7 @@
         </w:trPr>
         <w:tc>
           <w:tcPr>
-            <w:tcW w:w="1905" w:type="dxa"/>
+            <w:tcW w:w="2042" w:type="dxa"/>
             <w:tcBorders>
               <w:top w:val="single" w:sz="8" w:space="0" w:color="000000"/>
               <w:left w:val="single" w:sz="8" w:space="0" w:color="000000"/>
@@ -2115,7 +2143,7 @@
         </w:tc>
         <w:tc>
           <w:tcPr>
-            <w:tcW w:w="3764" w:type="dxa"/>
+            <w:tcW w:w="3628" w:type="dxa"/>
             <w:tcBorders>
               <w:top w:val="single" w:sz="8" w:space="0" w:color="000000"/>
               <w:left w:val="single" w:sz="8" w:space="0" w:color="000000"/>
@@ -2221,7 +2249,7 @@
         </w:tc>
         <w:tc>
           <w:tcPr>
-            <w:tcW w:w="3689" w:type="dxa"/>
+            <w:tcW w:w="3690" w:type="dxa"/>
             <w:tcBorders>
               <w:top w:val="single" w:sz="8" w:space="0" w:color="000000"/>
               <w:left w:val="single" w:sz="8" w:space="0" w:color="000000"/>
@@ -2332,7 +2360,7 @@
         </w:trPr>
         <w:tc>
           <w:tcPr>
-            <w:tcW w:w="1905" w:type="dxa"/>
+            <w:tcW w:w="2042" w:type="dxa"/>
             <w:tcBorders>
               <w:top w:val="single" w:sz="8" w:space="0" w:color="000000"/>
               <w:left w:val="single" w:sz="8" w:space="0" w:color="000000"/>
@@ -2365,7 +2393,7 @@
         </w:tc>
         <w:tc>
           <w:tcPr>
-            <w:tcW w:w="3764" w:type="dxa"/>
+            <w:tcW w:w="3628" w:type="dxa"/>
             <w:tcBorders>
               <w:top w:val="single" w:sz="8" w:space="0" w:color="000000"/>
               <w:left w:val="single" w:sz="8" w:space="0" w:color="000000"/>
@@ -2449,7 +2477,7 @@
         </w:tc>
         <w:tc>
           <w:tcPr>
-            <w:tcW w:w="3689" w:type="dxa"/>
+            <w:tcW w:w="3690" w:type="dxa"/>
             <w:tcBorders>
               <w:top w:val="single" w:sz="8" w:space="0" w:color="000000"/>
               <w:left w:val="single" w:sz="8" w:space="0" w:color="000000"/>
@@ -2538,7 +2566,7 @@
         </w:trPr>
         <w:tc>
           <w:tcPr>
-            <w:tcW w:w="1905" w:type="dxa"/>
+            <w:tcW w:w="2042" w:type="dxa"/>
             <w:tcBorders>
               <w:top w:val="single" w:sz="8" w:space="0" w:color="000000"/>
               <w:left w:val="single" w:sz="8" w:space="0" w:color="000000"/>
@@ -2557,7 +2585,7 @@
         </w:tc>
         <w:tc>
           <w:tcPr>
-            <w:tcW w:w="3764" w:type="dxa"/>
+            <w:tcW w:w="3628" w:type="dxa"/>
             <w:tcBorders>
               <w:top w:val="single" w:sz="8" w:space="0" w:color="000000"/>
               <w:left w:val="single" w:sz="8" w:space="0" w:color="000000"/>
@@ -2576,7 +2604,7 @@
         </w:tc>
         <w:tc>
           <w:tcPr>
-            <w:tcW w:w="3689" w:type="dxa"/>
+            <w:tcW w:w="3690" w:type="dxa"/>
             <w:tcBorders>
               <w:top w:val="single" w:sz="8" w:space="0" w:color="000000"/>
               <w:left w:val="single" w:sz="8" w:space="0" w:color="000000"/>
@@ -2739,7 +2767,6 @@
         <w:pStyle w:val="Heading2"/>
         <w:jc w:val="center"/>
         <w:rPr>
-          <w:rStyle w:val="None"/>
           <w:rFonts w:ascii="Times New Roman" w:eastAsia="Times New Roman" w:hAnsi="Times New Roman" w:cs="Times New Roman"/>
           <w:b/>
           <w:bCs/>
@@ -2760,39 +2787,47 @@
           <w:szCs w:val="24"/>
         </w:rPr>
         <w:drawing>
-          <wp:inline distT="0" distB="0" distL="0" distR="0" wp14:anchorId="28D9F452" wp14:editId="4EE76BBB">
-            <wp:extent cx="3832860" cy="3998708"/>
-            <wp:effectExtent l="0" t="0" r="0" b="1905"/>
-            <wp:docPr id="1073741826" name="officeArt object" descr="image2.png"/>
-            <wp:cNvGraphicFramePr/>
+          <wp:inline distT="0" distB="0" distL="0" distR="0" wp14:anchorId="2417D8F4" wp14:editId="70C1EFA9">
+            <wp:extent cx="3747135" cy="4027141"/>
+            <wp:effectExtent l="0" t="0" r="12065" b="12065"/>
+            <wp:docPr id="2" name="Picture 2" descr="../../Desktop/Screenshots/Screen%20Shot%202019-09-05%20at%203.02.10%20PM.png"/>
+            <wp:cNvGraphicFramePr>
+              <a:graphicFrameLocks xmlns:a="http://schemas.openxmlformats.org/drawingml/2006/main" noChangeAspect="1"/>
+            </wp:cNvGraphicFramePr>
             <a:graphic xmlns:a="http://schemas.openxmlformats.org/drawingml/2006/main">
               <a:graphicData uri="http://schemas.openxmlformats.org/drawingml/2006/picture">
                 <pic:pic xmlns:pic="http://schemas.openxmlformats.org/drawingml/2006/picture">
                   <pic:nvPicPr>
-                    <pic:cNvPr id="1073741826" name="image2.png" descr="image2.png"/>
+                    <pic:cNvPr id="0" name="Picture 2" descr="../../Desktop/Screenshots/Screen%20Shot%202019-09-05%20at%203.02.10%20PM.png"/>
                     <pic:cNvPicPr>
-                      <a:picLocks noChangeAspect="1"/>
+                      <a:picLocks noChangeAspect="1" noChangeArrowheads="1"/>
                     </pic:cNvPicPr>
                   </pic:nvPicPr>
                   <pic:blipFill>
-                    <a:blip r:embed="rId9"/>
+                    <a:blip r:embed="rId9" cstate="print">
+                      <a:extLst>
+                        <a:ext uri="{28A0092B-C50C-407E-A947-70E740481C1C}">
+                          <a14:useLocalDpi xmlns:a14="http://schemas.microsoft.com/office/drawing/2010/main" val="0"/>
+                        </a:ext>
+                      </a:extLst>
+                    </a:blip>
+                    <a:srcRect/>
                     <a:stretch>
                       <a:fillRect/>
                     </a:stretch>
                   </pic:blipFill>
-                  <pic:spPr>
+                  <pic:spPr bwMode="auto">
                     <a:xfrm>
                       <a:off x="0" y="0"/>
-                      <a:ext cx="3834625" cy="4000550"/>
+                      <a:ext cx="3754166" cy="4034697"/>
                     </a:xfrm>
                     <a:prstGeom prst="rect">
                       <a:avLst/>
                     </a:prstGeom>
-                    <a:ln w="12700" cap="flat">
+                    <a:noFill/>
+                    <a:ln>
                       <a:noFill/>
-                      <a:miter lim="400000"/>
                     </a:ln>
-                    <a:effectLst/>
                   </pic:spPr>
                 </pic:pic>
               </a:graphicData>
@@ -2803,67 +2838,6 @@
     </w:p>
     <w:p>
       <w:pPr>
-        <w:pStyle w:val="Body"/>
-        <w:rPr>
-          <w:rStyle w:val="None"/>
-          <w:rFonts w:ascii="Times New Roman" w:eastAsia="Times New Roman" w:hAnsi="Times New Roman" w:cs="Times New Roman"/>
-          <w:b/>
-          <w:bCs/>
-          <w:sz w:val="24"/>
-          <w:szCs w:val="24"/>
-        </w:rPr>
-      </w:pPr>
-    </w:p>
-    <w:p>
-      <w:pPr>
-        <w:pStyle w:val="Heading2"/>
-        <w:rPr>
-          <w:rStyle w:val="None"/>
-          <w:rFonts w:ascii="Times New Roman" w:eastAsia="Times New Roman" w:hAnsi="Times New Roman" w:cs="Times New Roman"/>
-          <w:b/>
-          <w:bCs/>
-          <w:sz w:val="24"/>
-          <w:szCs w:val="24"/>
-        </w:rPr>
-      </w:pPr>
-    </w:p>
-    <w:p>
-      <w:pPr>
-        <w:pStyle w:val="Body"/>
-      </w:pPr>
-    </w:p>
-    <w:p>
-      <w:pPr>
-        <w:pStyle w:val="Body"/>
-      </w:pPr>
-    </w:p>
-    <w:p>
-      <w:pPr>
-        <w:pStyle w:val="Body"/>
-      </w:pPr>
-    </w:p>
-    <w:p>
-      <w:pPr>
-        <w:pStyle w:val="Body"/>
-      </w:pPr>
-    </w:p>
-    <w:p>
-      <w:pPr>
-        <w:pStyle w:val="Body"/>
-      </w:pPr>
-    </w:p>
-    <w:p>
-      <w:pPr>
-        <w:pStyle w:val="Body"/>
-      </w:pPr>
-    </w:p>
-    <w:p>
-      <w:pPr>
-        <w:pStyle w:val="Body"/>
-      </w:pPr>
-    </w:p>
-    <w:p>
-      <w:pPr>
         <w:pStyle w:val="Heading2"/>
         <w:rPr>
           <w:rStyle w:val="None"/>
@@ -3003,7 +2977,6 @@
           <w:sz w:val="24"/>
           <w:szCs w:val="24"/>
         </w:rPr>
-        <w:lastRenderedPageBreak/>
         <w:t>Application should allow existing users to log in after providing valid credentials</w:t>
       </w:r>
     </w:p>
@@ -3550,25 +3523,15 @@
           <w:sz w:val="24"/>
           <w:szCs w:val="24"/>
         </w:rPr>
-        <w:t>The database program shall execute in timely fashion, procuring and displaying data within 5 seconds(</w:t>
+        <w:t xml:space="preserve">The database program shall execute in timely fashion, </w:t>
       </w:r>
       <w:r>
         <w:rPr>
-          <w:rFonts w:asciiTheme="minorHAnsi" w:hAnsiTheme="minorHAnsi" w:cs="Times New Roman"/>
-          <w:i/>
-          <w:iCs/>
-          <w:sz w:val="24"/>
-          <w:szCs w:val="24"/>
-        </w:rPr>
-        <w:t>I wasn’t sure what number to put here. We want to make it work quickly, but shouldn’t claim something in the proposal that might not be true later</w:t>
-      </w:r>
-      <w:r>
-        <w:rPr>
           <w:rFonts w:ascii="Times New Roman" w:hAnsi="Times New Roman" w:cs="Times New Roman"/>
           <w:sz w:val="24"/>
           <w:szCs w:val="24"/>
         </w:rPr>
-        <w:t>) of the request</w:t>
+        <w:t>returning queries in a reasonable amount of time</w:t>
       </w:r>
     </w:p>
     <w:p>
@@ -3612,7 +3575,6 @@
           <w:sz w:val="24"/>
           <w:szCs w:val="24"/>
         </w:rPr>
-        <w:lastRenderedPageBreak/>
         <w:t xml:space="preserve">The program will not need to be executed separately or restarted in </w:t>
       </w:r>
       <w:r>
@@ -3779,7 +3741,23 @@
           <w:sz w:val="24"/>
           <w:szCs w:val="24"/>
         </w:rPr>
-        <w:t xml:space="preserve">The system will have code categorized in 3 tier architecture. </w:t>
+        <w:t xml:space="preserve">The system </w:t>
+      </w:r>
+      <w:r>
+        <w:rPr>
+          <w:rFonts w:ascii="Times New Roman" w:hAnsi="Times New Roman" w:cs="Times New Roman"/>
+          <w:sz w:val="24"/>
+          <w:szCs w:val="24"/>
+        </w:rPr>
+        <w:t>source code will follow the 3-</w:t>
+      </w:r>
+      <w:r>
+        <w:rPr>
+          <w:rFonts w:ascii="Times New Roman" w:hAnsi="Times New Roman" w:cs="Times New Roman"/>
+          <w:sz w:val="24"/>
+          <w:szCs w:val="24"/>
+        </w:rPr>
+        <w:t xml:space="preserve">tier architecture. </w:t>
       </w:r>
       <w:r>
         <w:rPr>
@@ -3803,18 +3781,51 @@
           <w:sz w:val="24"/>
           <w:szCs w:val="24"/>
         </w:rPr>
-        <w:t>, the divided infrastructure will enable the project crew to easily identify the point of vulnerability or error as one of the three classifications</w:t>
-      </w:r>
-      <w:r>
-        <w:rPr>
-          <w:rFonts w:ascii="Times New Roman" w:hAnsi="Times New Roman" w:cs="Times New Roman"/>
-          <w:sz w:val="24"/>
-          <w:szCs w:val="24"/>
-        </w:rPr>
-        <w:t xml:space="preserve"> once error/exception handling is implemented</w:t>
+        <w:t>, the divided infr</w:t>
       </w:r>
       <w:bookmarkStart w:id="11" w:name="_GoBack"/>
       <w:bookmarkEnd w:id="11"/>
+      <w:r>
+        <w:rPr>
+          <w:rFonts w:ascii="Times New Roman" w:hAnsi="Times New Roman" w:cs="Times New Roman"/>
+          <w:sz w:val="24"/>
+          <w:szCs w:val="24"/>
+        </w:rPr>
+        <w:t>astruct</w:t>
+      </w:r>
+      <w:r>
+        <w:rPr>
+          <w:rFonts w:ascii="Times New Roman" w:hAnsi="Times New Roman" w:cs="Times New Roman"/>
+          <w:sz w:val="24"/>
+          <w:szCs w:val="24"/>
+        </w:rPr>
+        <w:t xml:space="preserve">ure will enable the </w:t>
+      </w:r>
+      <w:r>
+        <w:rPr>
+          <w:rFonts w:ascii="Times New Roman" w:hAnsi="Times New Roman" w:cs="Times New Roman"/>
+          <w:sz w:val="24"/>
+          <w:szCs w:val="24"/>
+        </w:rPr>
+        <w:lastRenderedPageBreak/>
+        <w:t>project team</w:t>
+      </w:r>
+      <w:r>
+        <w:rPr>
+          <w:rFonts w:ascii="Times New Roman" w:hAnsi="Times New Roman" w:cs="Times New Roman"/>
+          <w:sz w:val="24"/>
+          <w:szCs w:val="24"/>
+        </w:rPr>
+        <w:t xml:space="preserve"> to easily identify the point of vulnerability or error as one of the three classifications</w:t>
+      </w:r>
+      <w:r>
+        <w:rPr>
+          <w:rFonts w:ascii="Times New Roman" w:hAnsi="Times New Roman" w:cs="Times New Roman"/>
+          <w:sz w:val="24"/>
+          <w:szCs w:val="24"/>
+        </w:rPr>
+        <w:t xml:space="preserve"> once error/exception handling is implemented</w:t>
+      </w:r>
     </w:p>
     <w:sectPr>
       <w:headerReference w:type="default" r:id="rId10"/>
@@ -3832,7 +3843,7 @@
 </file>
 
 <file path=word/endnotes.xml><?xml version="1.0" encoding="utf-8"?>
-<w:endnotes xmlns:wpc="http://schemas.microsoft.com/office/word/2010/wordprocessingCanvas" xmlns:cx="http://schemas.microsoft.com/office/drawing/2014/chartex" xmlns:cx1="http://schemas.microsoft.com/office/drawing/2015/9/8/chartex" xmlns:cx2="http://schemas.microsoft.com/office/drawing/2015/10/21/chartex" xmlns:cx3="http://schemas.microsoft.com/office/drawing/2016/5/9/chartex" xmlns:cx4="http://schemas.microsoft.com/office/drawing/2016/5/10/chartex" xmlns:cx5="http://schemas.microsoft.com/office/drawing/2016/5/11/chartex" xmlns:cx6="http://schemas.microsoft.com/office/drawing/2016/5/12/chartex" xmlns:cx7="http://schemas.microsoft.com/office/drawing/2016/5/13/chartex" xmlns:cx8="http://schemas.microsoft.com/office/drawing/2016/5/14/chartex" xmlns:mc="http://schemas.openxmlformats.org/markup-compatibility/2006" xmlns:aink="http://schemas.microsoft.com/office/drawing/2016/ink" xmlns:am3d="http://schemas.microsoft.com/office/drawing/2017/model3d" xmlns:o="urn:schemas-microsoft-com:office:office" xmlns:r="http://schemas.openxmlformats.org/officeDocument/2006/relationships" xmlns:m="http://schemas.openxmlformats.org/officeDocument/2006/math" xmlns:v="urn:schemas-microsoft-com:vml" xmlns:wp14="http://schemas.microsoft.com/office/word/2010/wordprocessingDrawing" xmlns:wp="http://schemas.openxmlformats.org/drawingml/2006/wordprocessingDrawing" xmlns:w10="urn:schemas-microsoft-com:office:word" xmlns:w="http://schemas.openxmlformats.org/wordprocessingml/2006/main" xmlns:w14="http://schemas.microsoft.com/office/word/2010/wordml" xmlns:w15="http://schemas.microsoft.com/office/word/2012/wordml" xmlns:w16cid="http://schemas.microsoft.com/office/word/2016/wordml/cid" xmlns:w16se="http://schemas.microsoft.com/office/word/2015/wordml/symex" xmlns:wpg="http://schemas.microsoft.com/office/word/2010/wordprocessingGroup" xmlns:wpi="http://schemas.microsoft.com/office/word/2010/wordprocessingInk" xmlns:wne="http://schemas.microsoft.com/office/word/2006/wordml" xmlns:wps="http://schemas.microsoft.com/office/word/2010/wordprocessingShape" mc:Ignorable="w14 w15 w16se w16cid wp14">
+<w:endnotes xmlns:wpc="http://schemas.microsoft.com/office/word/2010/wordprocessingCanvas" xmlns:mo="http://schemas.microsoft.com/office/mac/office/2008/main" xmlns:mc="http://schemas.openxmlformats.org/markup-compatibility/2006" xmlns:mv="urn:schemas-microsoft-com:mac:vml" xmlns:o="urn:schemas-microsoft-com:office:office" xmlns:r="http://schemas.openxmlformats.org/officeDocument/2006/relationships" xmlns:m="http://schemas.openxmlformats.org/officeDocument/2006/math" xmlns:v="urn:schemas-microsoft-com:vml" xmlns:wp14="http://schemas.microsoft.com/office/word/2010/wordprocessingDrawing" xmlns:wp="http://schemas.openxmlformats.org/drawingml/2006/wordprocessingDrawing" xmlns:w10="urn:schemas-microsoft-com:office:word" xmlns:w="http://schemas.openxmlformats.org/wordprocessingml/2006/main" xmlns:w14="http://schemas.microsoft.com/office/word/2010/wordml" xmlns:w15="http://schemas.microsoft.com/office/word/2012/wordml" xmlns:wpg="http://schemas.microsoft.com/office/word/2010/wordprocessingGroup" xmlns:wpi="http://schemas.microsoft.com/office/word/2010/wordprocessingInk" xmlns:wne="http://schemas.microsoft.com/office/word/2006/wordml" xmlns:wps="http://schemas.microsoft.com/office/word/2010/wordprocessingShape" mc:Ignorable="w14 w15 wp14">
   <w:endnote w:type="separator" w:id="-1">
     <w:p>
       <w:r>
@@ -3851,7 +3862,7 @@
 </file>
 
 <file path=word/footer1.xml><?xml version="1.0" encoding="utf-8"?>
-<w:ftr xmlns:wpc="http://schemas.microsoft.com/office/word/2010/wordprocessingCanvas" xmlns:cx="http://schemas.microsoft.com/office/drawing/2014/chartex" xmlns:cx1="http://schemas.microsoft.com/office/drawing/2015/9/8/chartex" xmlns:cx2="http://schemas.microsoft.com/office/drawing/2015/10/21/chartex" xmlns:cx3="http://schemas.microsoft.com/office/drawing/2016/5/9/chartex" xmlns:cx4="http://schemas.microsoft.com/office/drawing/2016/5/10/chartex" xmlns:cx5="http://schemas.microsoft.com/office/drawing/2016/5/11/chartex" xmlns:cx6="http://schemas.microsoft.com/office/drawing/2016/5/12/chartex" xmlns:cx7="http://schemas.microsoft.com/office/drawing/2016/5/13/chartex" xmlns:cx8="http://schemas.microsoft.com/office/drawing/2016/5/14/chartex" xmlns:mc="http://schemas.openxmlformats.org/markup-compatibility/2006" xmlns:aink="http://schemas.microsoft.com/office/drawing/2016/ink" xmlns:am3d="http://schemas.microsoft.com/office/drawing/2017/model3d" xmlns:o="urn:schemas-microsoft-com:office:office" xmlns:r="http://schemas.openxmlformats.org/officeDocument/2006/relationships" xmlns:m="http://schemas.openxmlformats.org/officeDocument/2006/math" xmlns:v="urn:schemas-microsoft-com:vml" xmlns:wp14="http://schemas.microsoft.com/office/word/2010/wordprocessingDrawing" xmlns:wp="http://schemas.openxmlformats.org/drawingml/2006/wordprocessingDrawing" xmlns:w10="urn:schemas-microsoft-com:office:word" xmlns:w="http://schemas.openxmlformats.org/wordprocessingml/2006/main" xmlns:w14="http://schemas.microsoft.com/office/word/2010/wordml" xmlns:w15="http://schemas.microsoft.com/office/word/2012/wordml" xmlns:w16cid="http://schemas.microsoft.com/office/word/2016/wordml/cid" xmlns:w16se="http://schemas.microsoft.com/office/word/2015/wordml/symex" xmlns:wpg="http://schemas.microsoft.com/office/word/2010/wordprocessingGroup" xmlns:wpi="http://schemas.microsoft.com/office/word/2010/wordprocessingInk" xmlns:wne="http://schemas.microsoft.com/office/word/2006/wordml" xmlns:wps="http://schemas.microsoft.com/office/word/2010/wordprocessingShape" mc:Ignorable="w14 w15 w16se w16cid wp14">
+<w:ftr xmlns:wpc="http://schemas.microsoft.com/office/word/2010/wordprocessingCanvas" xmlns:mo="http://schemas.microsoft.com/office/mac/office/2008/main" xmlns:mc="http://schemas.openxmlformats.org/markup-compatibility/2006" xmlns:mv="urn:schemas-microsoft-com:mac:vml" xmlns:o="urn:schemas-microsoft-com:office:office" xmlns:r="http://schemas.openxmlformats.org/officeDocument/2006/relationships" xmlns:m="http://schemas.openxmlformats.org/officeDocument/2006/math" xmlns:v="urn:schemas-microsoft-com:vml" xmlns:wp14="http://schemas.microsoft.com/office/word/2010/wordprocessingDrawing" xmlns:wp="http://schemas.openxmlformats.org/drawingml/2006/wordprocessingDrawing" xmlns:w10="urn:schemas-microsoft-com:office:word" xmlns:w="http://schemas.openxmlformats.org/wordprocessingml/2006/main" xmlns:w14="http://schemas.microsoft.com/office/word/2010/wordml" xmlns:w15="http://schemas.microsoft.com/office/word/2012/wordml" xmlns:wpg="http://schemas.microsoft.com/office/word/2010/wordprocessingGroup" xmlns:wpi="http://schemas.microsoft.com/office/word/2010/wordprocessingInk" xmlns:wne="http://schemas.microsoft.com/office/word/2006/wordml" xmlns:wps="http://schemas.microsoft.com/office/word/2010/wordprocessingShape" mc:Ignorable="w14 w15 wp14">
   <w:p>
     <w:pPr>
       <w:pStyle w:val="HeaderFooter"/>
@@ -3861,7 +3872,7 @@
 </file>
 
 <file path=word/footer2.xml><?xml version="1.0" encoding="utf-8"?>
-<w:ftr xmlns:wpc="http://schemas.microsoft.com/office/word/2010/wordprocessingCanvas" xmlns:cx="http://schemas.microsoft.com/office/drawing/2014/chartex" xmlns:cx1="http://schemas.microsoft.com/office/drawing/2015/9/8/chartex" xmlns:cx2="http://schemas.microsoft.com/office/drawing/2015/10/21/chartex" xmlns:cx3="http://schemas.microsoft.com/office/drawing/2016/5/9/chartex" xmlns:cx4="http://schemas.microsoft.com/office/drawing/2016/5/10/chartex" xmlns:cx5="http://schemas.microsoft.com/office/drawing/2016/5/11/chartex" xmlns:cx6="http://schemas.microsoft.com/office/drawing/2016/5/12/chartex" xmlns:cx7="http://schemas.microsoft.com/office/drawing/2016/5/13/chartex" xmlns:cx8="http://schemas.microsoft.com/office/drawing/2016/5/14/chartex" xmlns:mc="http://schemas.openxmlformats.org/markup-compatibility/2006" xmlns:aink="http://schemas.microsoft.com/office/drawing/2016/ink" xmlns:am3d="http://schemas.microsoft.com/office/drawing/2017/model3d" xmlns:o="urn:schemas-microsoft-com:office:office" xmlns:r="http://schemas.openxmlformats.org/officeDocument/2006/relationships" xmlns:m="http://schemas.openxmlformats.org/officeDocument/2006/math" xmlns:v="urn:schemas-microsoft-com:vml" xmlns:wp14="http://schemas.microsoft.com/office/word/2010/wordprocessingDrawing" xmlns:wp="http://schemas.openxmlformats.org/drawingml/2006/wordprocessingDrawing" xmlns:w10="urn:schemas-microsoft-com:office:word" xmlns:w="http://schemas.openxmlformats.org/wordprocessingml/2006/main" xmlns:w14="http://schemas.microsoft.com/office/word/2010/wordml" xmlns:w15="http://schemas.microsoft.com/office/word/2012/wordml" xmlns:w16cid="http://schemas.microsoft.com/office/word/2016/wordml/cid" xmlns:w16se="http://schemas.microsoft.com/office/word/2015/wordml/symex" xmlns:wpg="http://schemas.microsoft.com/office/word/2010/wordprocessingGroup" xmlns:wpi="http://schemas.microsoft.com/office/word/2010/wordprocessingInk" xmlns:wne="http://schemas.microsoft.com/office/word/2006/wordml" xmlns:wps="http://schemas.microsoft.com/office/word/2010/wordprocessingShape" mc:Ignorable="w14 w15 w16se w16cid wp14">
+<w:ftr xmlns:wpc="http://schemas.microsoft.com/office/word/2010/wordprocessingCanvas" xmlns:mo="http://schemas.microsoft.com/office/mac/office/2008/main" xmlns:mc="http://schemas.openxmlformats.org/markup-compatibility/2006" xmlns:mv="urn:schemas-microsoft-com:mac:vml" xmlns:o="urn:schemas-microsoft-com:office:office" xmlns:r="http://schemas.openxmlformats.org/officeDocument/2006/relationships" xmlns:m="http://schemas.openxmlformats.org/officeDocument/2006/math" xmlns:v="urn:schemas-microsoft-com:vml" xmlns:wp14="http://schemas.microsoft.com/office/word/2010/wordprocessingDrawing" xmlns:wp="http://schemas.openxmlformats.org/drawingml/2006/wordprocessingDrawing" xmlns:w10="urn:schemas-microsoft-com:office:word" xmlns:w="http://schemas.openxmlformats.org/wordprocessingml/2006/main" xmlns:w14="http://schemas.microsoft.com/office/word/2010/wordml" xmlns:w15="http://schemas.microsoft.com/office/word/2012/wordml" xmlns:wpg="http://schemas.microsoft.com/office/word/2010/wordprocessingGroup" xmlns:wpi="http://schemas.microsoft.com/office/word/2010/wordprocessingInk" xmlns:wne="http://schemas.microsoft.com/office/word/2006/wordml" xmlns:wps="http://schemas.microsoft.com/office/word/2010/wordprocessingShape" mc:Ignorable="w14 w15 wp14">
   <w:p>
     <w:pPr>
       <w:pStyle w:val="HeaderFooter"/>
@@ -3871,7 +3882,7 @@
 </file>
 
 <file path=word/footnotes.xml><?xml version="1.0" encoding="utf-8"?>
-<w:footnotes xmlns:wpc="http://schemas.microsoft.com/office/word/2010/wordprocessingCanvas" xmlns:cx="http://schemas.microsoft.com/office/drawing/2014/chartex" xmlns:cx1="http://schemas.microsoft.com/office/drawing/2015/9/8/chartex" xmlns:cx2="http://schemas.microsoft.com/office/drawing/2015/10/21/chartex" xmlns:cx3="http://schemas.microsoft.com/office/drawing/2016/5/9/chartex" xmlns:cx4="http://schemas.microsoft.com/office/drawing/2016/5/10/chartex" xmlns:cx5="http://schemas.microsoft.com/office/drawing/2016/5/11/chartex" xmlns:cx6="http://schemas.microsoft.com/office/drawing/2016/5/12/chartex" xmlns:cx7="http://schemas.microsoft.com/office/drawing/2016/5/13/chartex" xmlns:cx8="http://schemas.microsoft.com/office/drawing/2016/5/14/chartex" xmlns:mc="http://schemas.openxmlformats.org/markup-compatibility/2006" xmlns:aink="http://schemas.microsoft.com/office/drawing/2016/ink" xmlns:am3d="http://schemas.microsoft.com/office/drawing/2017/model3d" xmlns:o="urn:schemas-microsoft-com:office:office" xmlns:r="http://schemas.openxmlformats.org/officeDocument/2006/relationships" xmlns:m="http://schemas.openxmlformats.org/officeDocument/2006/math" xmlns:v="urn:schemas-microsoft-com:vml" xmlns:wp14="http://schemas.microsoft.com/office/word/2010/wordprocessingDrawing" xmlns:wp="http://schemas.openxmlformats.org/drawingml/2006/wordprocessingDrawing" xmlns:w10="urn:schemas-microsoft-com:office:word" xmlns:w="http://schemas.openxmlformats.org/wordprocessingml/2006/main" xmlns:w14="http://schemas.microsoft.com/office/word/2010/wordml" xmlns:w15="http://schemas.microsoft.com/office/word/2012/wordml" xmlns:w16cid="http://schemas.microsoft.com/office/word/2016/wordml/cid" xmlns:w16se="http://schemas.microsoft.com/office/word/2015/wordml/symex" xmlns:wpg="http://schemas.microsoft.com/office/word/2010/wordprocessingGroup" xmlns:wpi="http://schemas.microsoft.com/office/word/2010/wordprocessingInk" xmlns:wne="http://schemas.microsoft.com/office/word/2006/wordml" xmlns:wps="http://schemas.microsoft.com/office/word/2010/wordprocessingShape" mc:Ignorable="w14 w15 w16se w16cid wp14">
+<w:footnotes xmlns:wpc="http://schemas.microsoft.com/office/word/2010/wordprocessingCanvas" xmlns:mo="http://schemas.microsoft.com/office/mac/office/2008/main" xmlns:mc="http://schemas.openxmlformats.org/markup-compatibility/2006" xmlns:mv="urn:schemas-microsoft-com:mac:vml" xmlns:o="urn:schemas-microsoft-com:office:office" xmlns:r="http://schemas.openxmlformats.org/officeDocument/2006/relationships" xmlns:m="http://schemas.openxmlformats.org/officeDocument/2006/math" xmlns:v="urn:schemas-microsoft-com:vml" xmlns:wp14="http://schemas.microsoft.com/office/word/2010/wordprocessingDrawing" xmlns:wp="http://schemas.openxmlformats.org/drawingml/2006/wordprocessingDrawing" xmlns:w10="urn:schemas-microsoft-com:office:word" xmlns:w="http://schemas.openxmlformats.org/wordprocessingml/2006/main" xmlns:w14="http://schemas.microsoft.com/office/word/2010/wordml" xmlns:w15="http://schemas.microsoft.com/office/word/2012/wordml" xmlns:wpg="http://schemas.microsoft.com/office/word/2010/wordprocessingGroup" xmlns:wpi="http://schemas.microsoft.com/office/word/2010/wordprocessingInk" xmlns:wne="http://schemas.microsoft.com/office/word/2006/wordml" xmlns:wps="http://schemas.microsoft.com/office/word/2010/wordprocessingShape" mc:Ignorable="w14 w15 wp14">
   <w:footnote w:type="separator" w:id="-1">
     <w:p>
       <w:r>
@@ -3890,7 +3901,7 @@
 </file>
 
 <file path=word/header1.xml><?xml version="1.0" encoding="utf-8"?>
-<w:hdr xmlns:wpc="http://schemas.microsoft.com/office/word/2010/wordprocessingCanvas" xmlns:cx="http://schemas.microsoft.com/office/drawing/2014/chartex" xmlns:cx1="http://schemas.microsoft.com/office/drawing/2015/9/8/chartex" xmlns:cx2="http://schemas.microsoft.com/office/drawing/2015/10/21/chartex" xmlns:cx3="http://schemas.microsoft.com/office/drawing/2016/5/9/chartex" xmlns:cx4="http://schemas.microsoft.com/office/drawing/2016/5/10/chartex" xmlns:cx5="http://schemas.microsoft.com/office/drawing/2016/5/11/chartex" xmlns:cx6="http://schemas.microsoft.com/office/drawing/2016/5/12/chartex" xmlns:cx7="http://schemas.microsoft.com/office/drawing/2016/5/13/chartex" xmlns:cx8="http://schemas.microsoft.com/office/drawing/2016/5/14/chartex" xmlns:mc="http://schemas.openxmlformats.org/markup-compatibility/2006" xmlns:aink="http://schemas.microsoft.com/office/drawing/2016/ink" xmlns:am3d="http://schemas.microsoft.com/office/drawing/2017/model3d" xmlns:o="urn:schemas-microsoft-com:office:office" xmlns:r="http://schemas.openxmlformats.org/officeDocument/2006/relationships" xmlns:m="http://schemas.openxmlformats.org/officeDocument/2006/math" xmlns:v="urn:schemas-microsoft-com:vml" xmlns:wp14="http://schemas.microsoft.com/office/word/2010/wordprocessingDrawing" xmlns:wp="http://schemas.openxmlformats.org/drawingml/2006/wordprocessingDrawing" xmlns:w10="urn:schemas-microsoft-com:office:word" xmlns:w="http://schemas.openxmlformats.org/wordprocessingml/2006/main" xmlns:w14="http://schemas.microsoft.com/office/word/2010/wordml" xmlns:w15="http://schemas.microsoft.com/office/word/2012/wordml" xmlns:w16cid="http://schemas.microsoft.com/office/word/2016/wordml/cid" xmlns:w16se="http://schemas.microsoft.com/office/word/2015/wordml/symex" xmlns:wpg="http://schemas.microsoft.com/office/word/2010/wordprocessingGroup" xmlns:wpi="http://schemas.microsoft.com/office/word/2010/wordprocessingInk" xmlns:wne="http://schemas.microsoft.com/office/word/2006/wordml" xmlns:wps="http://schemas.microsoft.com/office/word/2010/wordprocessingShape" mc:Ignorable="w14 w15 w16se w16cid wp14">
+<w:hdr xmlns:wpc="http://schemas.microsoft.com/office/word/2010/wordprocessingCanvas" xmlns:mo="http://schemas.microsoft.com/office/mac/office/2008/main" xmlns:mc="http://schemas.openxmlformats.org/markup-compatibility/2006" xmlns:mv="urn:schemas-microsoft-com:mac:vml" xmlns:o="urn:schemas-microsoft-com:office:office" xmlns:r="http://schemas.openxmlformats.org/officeDocument/2006/relationships" xmlns:m="http://schemas.openxmlformats.org/officeDocument/2006/math" xmlns:v="urn:schemas-microsoft-com:vml" xmlns:wp14="http://schemas.microsoft.com/office/word/2010/wordprocessingDrawing" xmlns:wp="http://schemas.openxmlformats.org/drawingml/2006/wordprocessingDrawing" xmlns:w10="urn:schemas-microsoft-com:office:word" xmlns:w="http://schemas.openxmlformats.org/wordprocessingml/2006/main" xmlns:w14="http://schemas.microsoft.com/office/word/2010/wordml" xmlns:w15="http://schemas.microsoft.com/office/word/2012/wordml" xmlns:wpg="http://schemas.microsoft.com/office/word/2010/wordprocessingGroup" xmlns:wpi="http://schemas.microsoft.com/office/word/2010/wordprocessingInk" xmlns:wne="http://schemas.microsoft.com/office/word/2006/wordml" xmlns:wps="http://schemas.microsoft.com/office/word/2010/wordprocessingShape" mc:Ignorable="w14 w15 wp14">
   <w:p>
     <w:pPr>
       <w:pStyle w:val="Body"/>
@@ -4009,7 +4020,7 @@
 </file>
 
 <file path=word/header2.xml><?xml version="1.0" encoding="utf-8"?>
-<w:hdr xmlns:wpc="http://schemas.microsoft.com/office/word/2010/wordprocessingCanvas" xmlns:cx="http://schemas.microsoft.com/office/drawing/2014/chartex" xmlns:cx1="http://schemas.microsoft.com/office/drawing/2015/9/8/chartex" xmlns:cx2="http://schemas.microsoft.com/office/drawing/2015/10/21/chartex" xmlns:cx3="http://schemas.microsoft.com/office/drawing/2016/5/9/chartex" xmlns:cx4="http://schemas.microsoft.com/office/drawing/2016/5/10/chartex" xmlns:cx5="http://schemas.microsoft.com/office/drawing/2016/5/11/chartex" xmlns:cx6="http://schemas.microsoft.com/office/drawing/2016/5/12/chartex" xmlns:cx7="http://schemas.microsoft.com/office/drawing/2016/5/13/chartex" xmlns:cx8="http://schemas.microsoft.com/office/drawing/2016/5/14/chartex" xmlns:mc="http://schemas.openxmlformats.org/markup-compatibility/2006" xmlns:aink="http://schemas.microsoft.com/office/drawing/2016/ink" xmlns:am3d="http://schemas.microsoft.com/office/drawing/2017/model3d" xmlns:o="urn:schemas-microsoft-com:office:office" xmlns:r="http://schemas.openxmlformats.org/officeDocument/2006/relationships" xmlns:m="http://schemas.openxmlformats.org/officeDocument/2006/math" xmlns:v="urn:schemas-microsoft-com:vml" xmlns:wp14="http://schemas.microsoft.com/office/word/2010/wordprocessingDrawing" xmlns:wp="http://schemas.openxmlformats.org/drawingml/2006/wordprocessingDrawing" xmlns:w10="urn:schemas-microsoft-com:office:word" xmlns:w="http://schemas.openxmlformats.org/wordprocessingml/2006/main" xmlns:w14="http://schemas.microsoft.com/office/word/2010/wordml" xmlns:w15="http://schemas.microsoft.com/office/word/2012/wordml" xmlns:w16cid="http://schemas.microsoft.com/office/word/2016/wordml/cid" xmlns:w16se="http://schemas.microsoft.com/office/word/2015/wordml/symex" xmlns:wpg="http://schemas.microsoft.com/office/word/2010/wordprocessingGroup" xmlns:wpi="http://schemas.microsoft.com/office/word/2010/wordprocessingInk" xmlns:wne="http://schemas.microsoft.com/office/word/2006/wordml" xmlns:wps="http://schemas.microsoft.com/office/word/2010/wordprocessingShape" mc:Ignorable="w14 w15 w16se w16cid wp14">
+<w:hdr xmlns:wpc="http://schemas.microsoft.com/office/word/2010/wordprocessingCanvas" xmlns:mo="http://schemas.microsoft.com/office/mac/office/2008/main" xmlns:mc="http://schemas.openxmlformats.org/markup-compatibility/2006" xmlns:mv="urn:schemas-microsoft-com:mac:vml" xmlns:o="urn:schemas-microsoft-com:office:office" xmlns:r="http://schemas.openxmlformats.org/officeDocument/2006/relationships" xmlns:m="http://schemas.openxmlformats.org/officeDocument/2006/math" xmlns:v="urn:schemas-microsoft-com:vml" xmlns:wp14="http://schemas.microsoft.com/office/word/2010/wordprocessingDrawing" xmlns:wp="http://schemas.openxmlformats.org/drawingml/2006/wordprocessingDrawing" xmlns:w10="urn:schemas-microsoft-com:office:word" xmlns:w="http://schemas.openxmlformats.org/wordprocessingml/2006/main" xmlns:w14="http://schemas.microsoft.com/office/word/2010/wordml" xmlns:w15="http://schemas.microsoft.com/office/word/2012/wordml" xmlns:wpg="http://schemas.microsoft.com/office/word/2010/wordprocessingGroup" xmlns:wpi="http://schemas.microsoft.com/office/word/2010/wordprocessingInk" xmlns:wne="http://schemas.microsoft.com/office/word/2006/wordml" xmlns:wps="http://schemas.microsoft.com/office/word/2010/wordprocessingShape" mc:Ignorable="w14 w15 wp14">
   <w:p>
     <w:pPr>
       <w:pStyle w:val="HeaderFooter"/>
@@ -4019,8 +4030,8 @@
 </file>
 
 <file path=word/numbering.xml><?xml version="1.0" encoding="utf-8"?>
-<w:numbering xmlns:wpc="http://schemas.microsoft.com/office/word/2010/wordprocessingCanvas" xmlns:cx="http://schemas.microsoft.com/office/drawing/2014/chartex" xmlns:cx1="http://schemas.microsoft.com/office/drawing/2015/9/8/chartex" xmlns:cx2="http://schemas.microsoft.com/office/drawing/2015/10/21/chartex" xmlns:cx3="http://schemas.microsoft.com/office/drawing/2016/5/9/chartex" xmlns:cx4="http://schemas.microsoft.com/office/drawing/2016/5/10/chartex" xmlns:cx5="http://schemas.microsoft.com/office/drawing/2016/5/11/chartex" xmlns:cx6="http://schemas.microsoft.com/office/drawing/2016/5/12/chartex" xmlns:cx7="http://schemas.microsoft.com/office/drawing/2016/5/13/chartex" xmlns:cx8="http://schemas.microsoft.com/office/drawing/2016/5/14/chartex" xmlns:mc="http://schemas.openxmlformats.org/markup-compatibility/2006" xmlns:aink="http://schemas.microsoft.com/office/drawing/2016/ink" xmlns:am3d="http://schemas.microsoft.com/office/drawing/2017/model3d" xmlns:o="urn:schemas-microsoft-com:office:office" xmlns:r="http://schemas.openxmlformats.org/officeDocument/2006/relationships" xmlns:m="http://schemas.openxmlformats.org/officeDocument/2006/math" xmlns:v="urn:schemas-microsoft-com:vml" xmlns:wp14="http://schemas.microsoft.com/office/word/2010/wordprocessingDrawing" xmlns:wp="http://schemas.openxmlformats.org/drawingml/2006/wordprocessingDrawing" xmlns:w10="urn:schemas-microsoft-com:office:word" xmlns:w="http://schemas.openxmlformats.org/wordprocessingml/2006/main" xmlns:w14="http://schemas.microsoft.com/office/word/2010/wordml" xmlns:w15="http://schemas.microsoft.com/office/word/2012/wordml" xmlns:w16cid="http://schemas.microsoft.com/office/word/2016/wordml/cid" xmlns:w16se="http://schemas.microsoft.com/office/word/2015/wordml/symex" xmlns:wpg="http://schemas.microsoft.com/office/word/2010/wordprocessingGroup" xmlns:wpi="http://schemas.microsoft.com/office/word/2010/wordprocessingInk" xmlns:wne="http://schemas.microsoft.com/office/word/2006/wordml" xmlns:wps="http://schemas.microsoft.com/office/word/2010/wordprocessingShape" mc:Ignorable="w14 w15 w16se w16cid wp14">
-  <w:abstractNum w:abstractNumId="0" w15:restartNumberingAfterBreak="0">
+<w:numbering xmlns:wpc="http://schemas.microsoft.com/office/word/2010/wordprocessingCanvas" xmlns:mo="http://schemas.microsoft.com/office/mac/office/2008/main" xmlns:mc="http://schemas.openxmlformats.org/markup-compatibility/2006" xmlns:mv="urn:schemas-microsoft-com:mac:vml" xmlns:o="urn:schemas-microsoft-com:office:office" xmlns:r="http://schemas.openxmlformats.org/officeDocument/2006/relationships" xmlns:m="http://schemas.openxmlformats.org/officeDocument/2006/math" xmlns:v="urn:schemas-microsoft-com:vml" xmlns:wp14="http://schemas.microsoft.com/office/word/2010/wordprocessingDrawing" xmlns:wp="http://schemas.openxmlformats.org/drawingml/2006/wordprocessingDrawing" xmlns:w10="urn:schemas-microsoft-com:office:word" xmlns:w="http://schemas.openxmlformats.org/wordprocessingml/2006/main" xmlns:w14="http://schemas.microsoft.com/office/word/2010/wordml" xmlns:w15="http://schemas.microsoft.com/office/word/2012/wordml" xmlns:wpg="http://schemas.microsoft.com/office/word/2010/wordprocessingGroup" xmlns:wpi="http://schemas.microsoft.com/office/word/2010/wordprocessingInk" xmlns:wne="http://schemas.microsoft.com/office/word/2006/wordml" xmlns:wps="http://schemas.microsoft.com/office/word/2010/wordprocessingShape" mc:Ignorable="w14 w15 wp14">
+  <w:abstractNum w:abstractNumId="0">
     <w:nsid w:val="239F56BD"/>
     <w:multiLevelType w:val="hybridMultilevel"/>
     <w:tmpl w:val="BC74440A"/>
@@ -4295,7 +4306,7 @@
       </w:rPr>
     </w:lvl>
   </w:abstractNum>
-  <w:abstractNum w:abstractNumId="1" w15:restartNumberingAfterBreak="0">
+  <w:abstractNum w:abstractNumId="1">
     <w:nsid w:val="2BFE6046"/>
     <w:multiLevelType w:val="hybridMultilevel"/>
     <w:tmpl w:val="3650E8F2"/>
@@ -4570,13 +4581,13 @@
       </w:rPr>
     </w:lvl>
   </w:abstractNum>
-  <w:abstractNum w:abstractNumId="2" w15:restartNumberingAfterBreak="0">
+  <w:abstractNum w:abstractNumId="2">
     <w:nsid w:val="2CF56DC5"/>
     <w:multiLevelType w:val="hybridMultilevel"/>
     <w:tmpl w:val="3620B312"/>
     <w:numStyleLink w:val="ImportedStyle1"/>
   </w:abstractNum>
-  <w:abstractNum w:abstractNumId="3" w15:restartNumberingAfterBreak="0">
+  <w:abstractNum w:abstractNumId="3">
     <w:nsid w:val="33EC2707"/>
     <w:multiLevelType w:val="hybridMultilevel"/>
     <w:tmpl w:val="EDD6DDDA"/>
@@ -4851,7 +4862,7 @@
       </w:rPr>
     </w:lvl>
   </w:abstractNum>
-  <w:abstractNum w:abstractNumId="4" w15:restartNumberingAfterBreak="0">
+  <w:abstractNum w:abstractNumId="4">
     <w:nsid w:val="34CF1E59"/>
     <w:multiLevelType w:val="hybridMultilevel"/>
     <w:tmpl w:val="CC3CBF24"/>
@@ -5126,7 +5137,7 @@
       </w:rPr>
     </w:lvl>
   </w:abstractNum>
-  <w:abstractNum w:abstractNumId="5" w15:restartNumberingAfterBreak="0">
+  <w:abstractNum w:abstractNumId="5">
     <w:nsid w:val="3DDA075E"/>
     <w:multiLevelType w:val="hybridMultilevel"/>
     <w:tmpl w:val="8DFC7454"/>
@@ -5401,7 +5412,7 @@
       </w:rPr>
     </w:lvl>
   </w:abstractNum>
-  <w:abstractNum w:abstractNumId="6" w15:restartNumberingAfterBreak="0">
+  <w:abstractNum w:abstractNumId="6">
     <w:nsid w:val="42AF0007"/>
     <w:multiLevelType w:val="hybridMultilevel"/>
     <w:tmpl w:val="6CF8D77C"/>
@@ -5505,7 +5516,7 @@
       </w:pPr>
     </w:lvl>
   </w:abstractNum>
-  <w:abstractNum w:abstractNumId="7" w15:restartNumberingAfterBreak="0">
+  <w:abstractNum w:abstractNumId="7">
     <w:nsid w:val="4C2C674D"/>
     <w:multiLevelType w:val="hybridMultilevel"/>
     <w:tmpl w:val="8CF06B82"/>
@@ -5591,7 +5602,7 @@
       </w:pPr>
     </w:lvl>
   </w:abstractNum>
-  <w:abstractNum w:abstractNumId="8" w15:restartNumberingAfterBreak="0">
+  <w:abstractNum w:abstractNumId="8">
     <w:nsid w:val="4C6618CA"/>
     <w:multiLevelType w:val="hybridMultilevel"/>
     <w:tmpl w:val="75C21FC8"/>
@@ -5866,7 +5877,7 @@
       </w:rPr>
     </w:lvl>
   </w:abstractNum>
-  <w:abstractNum w:abstractNumId="9" w15:restartNumberingAfterBreak="0">
+  <w:abstractNum w:abstractNumId="9">
     <w:nsid w:val="4FBC2234"/>
     <w:multiLevelType w:val="hybridMultilevel"/>
     <w:tmpl w:val="B504DA60"/>
@@ -6141,7 +6152,7 @@
       </w:rPr>
     </w:lvl>
   </w:abstractNum>
-  <w:abstractNum w:abstractNumId="10" w15:restartNumberingAfterBreak="0">
+  <w:abstractNum w:abstractNumId="10">
     <w:nsid w:val="4FFE0E24"/>
     <w:multiLevelType w:val="hybridMultilevel"/>
     <w:tmpl w:val="71984EEE"/>
@@ -6371,7 +6382,7 @@
       </w:rPr>
     </w:lvl>
   </w:abstractNum>
-  <w:abstractNum w:abstractNumId="11" w15:restartNumberingAfterBreak="0">
+  <w:abstractNum w:abstractNumId="11">
     <w:nsid w:val="572E5118"/>
     <w:multiLevelType w:val="hybridMultilevel"/>
     <w:tmpl w:val="A140B136"/>
@@ -6601,7 +6612,7 @@
       </w:rPr>
     </w:lvl>
   </w:abstractNum>
-  <w:abstractNum w:abstractNumId="12" w15:restartNumberingAfterBreak="0">
+  <w:abstractNum w:abstractNumId="12">
     <w:nsid w:val="67D64924"/>
     <w:multiLevelType w:val="hybridMultilevel"/>
     <w:tmpl w:val="3620B312"/>
@@ -6832,7 +6843,7 @@
       </w:rPr>
     </w:lvl>
   </w:abstractNum>
-  <w:abstractNum w:abstractNumId="13" w15:restartNumberingAfterBreak="0">
+  <w:abstractNum w:abstractNumId="13">
     <w:nsid w:val="78327021"/>
     <w:multiLevelType w:val="hybridMultilevel"/>
     <w:tmpl w:val="C100A0B8"/>
@@ -7107,7 +7118,7 @@
       </w:rPr>
     </w:lvl>
   </w:abstractNum>
-  <w:abstractNum w:abstractNumId="14" w15:restartNumberingAfterBreak="0">
+  <w:abstractNum w:abstractNumId="14">
     <w:nsid w:val="7E8929C8"/>
     <w:multiLevelType w:val="hybridMultilevel"/>
     <w:tmpl w:val="57281E0E"/>
@@ -7382,7 +7393,7 @@
       </w:rPr>
     </w:lvl>
   </w:abstractNum>
-  <w:abstractNum w:abstractNumId="15" w15:restartNumberingAfterBreak="0">
+  <w:abstractNum w:abstractNumId="15">
     <w:nsid w:val="7FEF3D33"/>
     <w:multiLevelType w:val="hybridMultilevel"/>
     <w:tmpl w:val="1196F750"/>
@@ -7709,7 +7720,7 @@
 </file>
 
 <file path=word/styles.xml><?xml version="1.0" encoding="utf-8"?>
-<w:styles xmlns:mc="http://schemas.openxmlformats.org/markup-compatibility/2006" xmlns:r="http://schemas.openxmlformats.org/officeDocument/2006/relationships" xmlns:w="http://schemas.openxmlformats.org/wordprocessingml/2006/main" xmlns:w14="http://schemas.microsoft.com/office/word/2010/wordml" xmlns:w15="http://schemas.microsoft.com/office/word/2012/wordml" xmlns:w16cid="http://schemas.microsoft.com/office/word/2016/wordml/cid" xmlns:w16se="http://schemas.microsoft.com/office/word/2015/wordml/symex" mc:Ignorable="w14 w15 w16se w16cid">
+<w:styles xmlns:mc="http://schemas.openxmlformats.org/markup-compatibility/2006" xmlns:r="http://schemas.openxmlformats.org/officeDocument/2006/relationships" xmlns:w="http://schemas.openxmlformats.org/wordprocessingml/2006/main" xmlns:w14="http://schemas.microsoft.com/office/word/2010/wordml" xmlns:w15="http://schemas.microsoft.com/office/word/2012/wordml" mc:Ignorable="w14 w15">
   <w:docDefaults>
     <w:rPrDefault>
       <w:rPr>
@@ -7731,7 +7742,7 @@
       </w:pPr>
     </w:pPrDefault>
   </w:docDefaults>
-  <w:latentStyles w:defLockedState="0" w:defUIPriority="99" w:defSemiHidden="0" w:defUnhideWhenUsed="0" w:defQFormat="0" w:count="377">
+  <w:latentStyles w:defLockedState="0" w:defUIPriority="99" w:defSemiHidden="0" w:defUnhideWhenUsed="0" w:defQFormat="0" w:count="382">
     <w:lsdException w:name="Normal" w:uiPriority="0" w:qFormat="1"/>
     <w:lsdException w:name="heading 1" w:uiPriority="9" w:qFormat="1"/>
     <w:lsdException w:name="heading 2" w:semiHidden="1" w:uiPriority="9" w:unhideWhenUsed="1" w:qFormat="1"/>
@@ -8105,10 +8116,6 @@
     <w:lsdException w:name="List Table 7 Colorful Accent 6" w:uiPriority="52"/>
     <w:lsdException w:name="Mention" w:semiHidden="1" w:unhideWhenUsed="1"/>
     <w:lsdException w:name="Smart Hyperlink" w:semiHidden="1" w:unhideWhenUsed="1"/>
-    <w:lsdException w:name="Hashtag" w:semiHidden="1" w:unhideWhenUsed="1"/>
-    <w:lsdException w:name="Unresolved Mention" w:semiHidden="1" w:unhideWhenUsed="1"/>
-    <w:lsdException w:name="Smart Link" w:semiHidden="1" w:unhideWhenUsed="1"/>
-    <w:lsdException w:name="Smart Link Error" w:semiHidden="1" w:unhideWhenUsed="1"/>
   </w:latentStyles>
   <w:style w:type="paragraph" w:default="1" w:styleId="Normal">
     <w:name w:val="Normal"/>

</xml_diff>

<commit_message>
Added specs for the server PC.
</commit_message>
<xml_diff>
--- a/CS157A Proposal.docx
+++ b/CS157A Proposal.docx
@@ -458,16 +458,7 @@
           <w:szCs w:val="24"/>
           <w:lang w:val="de-DE"/>
         </w:rPr>
-        <w:t xml:space="preserve">1.2. </w:t>
-      </w:r>
-      <w:r>
-        <w:rPr>
-          <w:rFonts w:ascii="Times New Roman" w:hAnsi="Times New Roman"/>
-          <w:sz w:val="24"/>
-          <w:szCs w:val="24"/>
-          <w:lang w:val="de-DE"/>
-        </w:rPr>
-        <w:t>Relevance</w:t>
+        <w:t>1.2. Relevance</w:t>
       </w:r>
     </w:p>
     <w:p>
@@ -870,37 +861,21 @@
           <w:szCs w:val="24"/>
         </w:rPr>
         <w:lastRenderedPageBreak/>
-        <w:t>1</w:t>
+        <w:t>1. Project Overview</w:t>
       </w:r>
+    </w:p>
+    <w:p>
+      <w:pPr>
+        <w:pStyle w:val="BodyA"/>
+        <w:rPr>
+          <w:rStyle w:val="Hyperlink0"/>
+        </w:rPr>
+      </w:pPr>
       <w:r>
         <w:rPr>
-          <w:rFonts w:ascii="Times New Roman" w:hAnsi="Times New Roman"/>
-          <w:b/>
-          <w:bCs/>
-          <w:sz w:val="24"/>
-          <w:szCs w:val="24"/>
-        </w:rPr>
-        <w:t>. Project Overview</w:t>
-      </w:r>
-    </w:p>
-    <w:p>
-      <w:pPr>
-        <w:pStyle w:val="BodyA"/>
-        <w:rPr>
           <w:rStyle w:val="Hyperlink0"/>
         </w:rPr>
-      </w:pPr>
-      <w:r>
-        <w:rPr>
-          <w:rStyle w:val="Hyperlink0"/>
-        </w:rPr>
-        <w:t>For this database application project, we will be developing a hospital management system with both user and administrative functions. Users (patients) will be able to register as a new user and fill in a medical profile or continue as a registered user an</w:t>
-      </w:r>
-      <w:r>
-        <w:rPr>
-          <w:rStyle w:val="Hyperlink0"/>
-        </w:rPr>
-        <w:t xml:space="preserve">d have access to their medical profile and appointments. Users will also be able to schedule and update appointments. Administrators (doctors and nurses) will have read and write access patient medical records and be able to </w:t>
+        <w:t xml:space="preserve">For this database application project, we will be developing a hospital management system with both user and administrative functions. Users (patients) will be able to register as a new user and fill in a medical profile or continue as a registered user and have access to their medical profile and appointments. Users will also be able to schedule and update appointments. Administrators (doctors and nurses) will have read and write access patient medical records and be able to </w:t>
       </w:r>
       <w:r>
         <w:rPr>
@@ -912,13 +887,7 @@
         <w:rPr>
           <w:rStyle w:val="Hyperlink0"/>
         </w:rPr>
-        <w:t>view and update all upcoming ap</w:t>
-      </w:r>
-      <w:r>
-        <w:rPr>
-          <w:rStyle w:val="Hyperlink0"/>
-        </w:rPr>
-        <w:t xml:space="preserve">pointments. </w:t>
+        <w:t xml:space="preserve">view and update all upcoming appointments. </w:t>
       </w:r>
       <w:r>
         <w:rPr>
@@ -1278,13 +1247,7 @@
               <w:rPr>
                 <w:rFonts w:ascii="Cambria" w:eastAsia="Cambria" w:hAnsi="Cambria" w:cs="Cambria"/>
               </w:rPr>
-              <w:t xml:space="preserve">Improved </w:t>
-            </w:r>
-            <w:r>
-              <w:rPr>
-                <w:rFonts w:ascii="Cambria" w:eastAsia="Cambria" w:hAnsi="Cambria" w:cs="Cambria"/>
-              </w:rPr>
-              <w:t>communication </w:t>
+              <w:t>Improved communication </w:t>
             </w:r>
           </w:p>
           <w:p>
@@ -1561,13 +1524,7 @@
               <w:rPr>
                 <w:rFonts w:ascii="Cambria" w:eastAsia="Cambria" w:hAnsi="Cambria" w:cs="Cambria"/>
               </w:rPr>
-              <w:t xml:space="preserve">Fulfill </w:t>
-            </w:r>
-            <w:r>
-              <w:rPr>
-                <w:rFonts w:ascii="Cambria" w:eastAsia="Cambria" w:hAnsi="Cambria" w:cs="Cambria"/>
-              </w:rPr>
-              <w:t>product expectations of clients within technical reason</w:t>
+              <w:t>Fulfill product expectations of clients within technical reason</w:t>
             </w:r>
           </w:p>
         </w:tc>
@@ -2129,13 +2086,7 @@
               <w:rPr>
                 <w:rFonts w:ascii="Cambria" w:eastAsia="Cambria" w:hAnsi="Cambria" w:cs="Cambria"/>
               </w:rPr>
-              <w:t xml:space="preserve">Data </w:t>
-            </w:r>
-            <w:r>
-              <w:rPr>
-                <w:rFonts w:ascii="Cambria" w:eastAsia="Cambria" w:hAnsi="Cambria" w:cs="Cambria"/>
-              </w:rPr>
-              <w:t>breaches </w:t>
+              <w:t>Data breaches </w:t>
             </w:r>
           </w:p>
           <w:p>
@@ -2505,13 +2456,7 @@
         <w:rPr>
           <w:rStyle w:val="Hyperlink0"/>
         </w:rPr>
-        <w:t xml:space="preserve">The value of this hospital management system presents itself in improving the patient experience and lightening the workload of administrators (doctors and nurses). In providing a system in which patients and administrators have quick access to up-to-date </w:t>
-      </w:r>
-      <w:r>
-        <w:rPr>
-          <w:rStyle w:val="Hyperlink0"/>
-        </w:rPr>
-        <w:t xml:space="preserve">data in a </w:t>
+        <w:t xml:space="preserve">The value of this hospital management system presents itself in improving the patient experience and lightening the workload of administrators (doctors and nurses). In providing a system in which patients and administrators have quick access to up-to-date data in a </w:t>
       </w:r>
       <w:r>
         <w:rPr>
@@ -2551,13 +2496,7 @@
         <w:rPr>
           <w:rStyle w:val="Hyperlink0"/>
         </w:rPr>
-        <w:t xml:space="preserve">data for </w:t>
-      </w:r>
-      <w:r>
-        <w:rPr>
-          <w:rStyle w:val="Hyperlink0"/>
-        </w:rPr>
-        <w:t>use by administrators.</w:t>
+        <w:t>data for use by administrators.</w:t>
       </w:r>
     </w:p>
     <w:p>
@@ -2591,17 +2530,7 @@
           <w:sz w:val="24"/>
           <w:szCs w:val="24"/>
         </w:rPr>
-        <w:t>2</w:t>
-      </w:r>
-      <w:r>
-        <w:rPr>
-          <w:rFonts w:ascii="Times New Roman" w:hAnsi="Times New Roman"/>
-          <w:b/>
-          <w:bCs/>
-          <w:sz w:val="24"/>
-          <w:szCs w:val="24"/>
-        </w:rPr>
-        <w:t>. System Environment</w:t>
+        <w:t>2. System Environment</w:t>
       </w:r>
     </w:p>
     <w:p>
@@ -2691,8 +2620,668 @@
           <w:sz w:val="24"/>
           <w:szCs w:val="24"/>
         </w:rPr>
-        <w:t xml:space="preserve">for our database tier. </w:t>
+        <w:t>for our database tier.</w:t>
       </w:r>
+    </w:p>
+    <w:p>
+      <w:pPr>
+        <w:pStyle w:val="BodyA"/>
+        <w:rPr>
+          <w:rFonts w:ascii="Times New Roman" w:hAnsi="Times New Roman" w:cs="Times New Roman"/>
+          <w:sz w:val="24"/>
+          <w:szCs w:val="24"/>
+        </w:rPr>
+      </w:pPr>
+    </w:p>
+    <w:p>
+      <w:pPr>
+        <w:pStyle w:val="BodyA"/>
+        <w:rPr>
+          <w:rFonts w:ascii="Times New Roman" w:hAnsi="Times New Roman" w:cs="Times New Roman"/>
+          <w:sz w:val="24"/>
+          <w:szCs w:val="24"/>
+        </w:rPr>
+      </w:pPr>
+      <w:r>
+        <w:rPr>
+          <w:rFonts w:ascii="Times New Roman" w:hAnsi="Times New Roman" w:cs="Times New Roman"/>
+          <w:sz w:val="24"/>
+          <w:szCs w:val="24"/>
+        </w:rPr>
+        <w:t xml:space="preserve">We will </w:t>
+      </w:r>
+      <w:r>
+        <w:rPr>
+          <w:rFonts w:ascii="Times New Roman" w:hAnsi="Times New Roman" w:cs="Times New Roman"/>
+          <w:sz w:val="24"/>
+          <w:szCs w:val="24"/>
+        </w:rPr>
+        <w:t>be hosting the Apache server on a</w:t>
+      </w:r>
+      <w:r>
+        <w:rPr>
+          <w:rFonts w:ascii="Times New Roman" w:hAnsi="Times New Roman" w:cs="Times New Roman"/>
+          <w:sz w:val="24"/>
+          <w:szCs w:val="24"/>
+        </w:rPr>
+        <w:t xml:space="preserve"> desktop PC. </w:t>
+      </w:r>
+      <w:r>
+        <w:rPr>
+          <w:rFonts w:ascii="Times New Roman" w:hAnsi="Times New Roman" w:cs="Times New Roman"/>
+          <w:sz w:val="24"/>
+          <w:szCs w:val="24"/>
+        </w:rPr>
+        <w:t>The spec</w:t>
+      </w:r>
+      <w:r>
+        <w:rPr>
+          <w:rFonts w:ascii="Times New Roman" w:hAnsi="Times New Roman" w:cs="Times New Roman"/>
+          <w:sz w:val="24"/>
+          <w:szCs w:val="24"/>
+        </w:rPr>
+        <w:t>ifications are listed below:</w:t>
+      </w:r>
+    </w:p>
+    <w:p>
+      <w:pPr>
+        <w:pStyle w:val="BodyA"/>
+        <w:rPr>
+          <w:rFonts w:ascii="Times New Roman" w:hAnsi="Times New Roman" w:cs="Times New Roman"/>
+          <w:sz w:val="24"/>
+          <w:szCs w:val="24"/>
+        </w:rPr>
+      </w:pPr>
+    </w:p>
+    <w:p>
+      <w:pPr>
+        <w:pStyle w:val="BodyA"/>
+        <w:rPr>
+          <w:rFonts w:ascii="Times New Roman" w:hAnsi="Times New Roman" w:cs="Times New Roman"/>
+          <w:sz w:val="24"/>
+          <w:szCs w:val="24"/>
+        </w:rPr>
+      </w:pPr>
+    </w:p>
+    <w:p>
+      <w:pPr>
+        <w:pStyle w:val="BodyA"/>
+        <w:rPr>
+          <w:rFonts w:ascii="Times New Roman" w:hAnsi="Times New Roman" w:cs="Times New Roman"/>
+          <w:sz w:val="24"/>
+          <w:szCs w:val="24"/>
+        </w:rPr>
+      </w:pPr>
+      <w:bookmarkStart w:id="9" w:name="_GoBack"/>
+      <w:bookmarkEnd w:id="9"/>
+    </w:p>
+    <w:tbl>
+      <w:tblPr>
+        <w:tblStyle w:val="TableGrid"/>
+        <w:tblW w:w="0" w:type="auto"/>
+        <w:tblLook w:val="04A0" w:firstRow="1" w:lastRow="0" w:firstColumn="1" w:lastColumn="0" w:noHBand="0" w:noVBand="1"/>
+      </w:tblPr>
+      <w:tblGrid>
+        <w:gridCol w:w="4675"/>
+        <w:gridCol w:w="4675"/>
+      </w:tblGrid>
+      <w:tr>
+        <w:tc>
+          <w:tcPr>
+            <w:tcW w:w="4675" w:type="dxa"/>
+          </w:tcPr>
+          <w:p>
+            <w:pPr>
+              <w:pStyle w:val="BodyA"/>
+              <w:pBdr>
+                <w:top w:val="none" w:sz="0" w:space="0" w:color="auto"/>
+                <w:left w:val="none" w:sz="0" w:space="0" w:color="auto"/>
+                <w:bottom w:val="none" w:sz="0" w:space="0" w:color="auto"/>
+                <w:right w:val="none" w:sz="0" w:space="0" w:color="auto"/>
+                <w:between w:val="none" w:sz="0" w:space="0" w:color="auto"/>
+                <w:bar w:val="none" w:sz="0" w:color="auto"/>
+              </w:pBdr>
+              <w:rPr>
+                <w:rFonts w:ascii="Times New Roman" w:hAnsi="Times New Roman" w:cs="Times New Roman"/>
+                <w:b/>
+                <w:bCs/>
+                <w:sz w:val="24"/>
+                <w:szCs w:val="24"/>
+              </w:rPr>
+            </w:pPr>
+            <w:r>
+              <w:rPr>
+                <w:rFonts w:ascii="Times New Roman" w:hAnsi="Times New Roman" w:cs="Times New Roman"/>
+                <w:b/>
+                <w:bCs/>
+                <w:sz w:val="24"/>
+                <w:szCs w:val="24"/>
+              </w:rPr>
+              <w:lastRenderedPageBreak/>
+              <w:t>Component</w:t>
+            </w:r>
+          </w:p>
+        </w:tc>
+        <w:tc>
+          <w:tcPr>
+            <w:tcW w:w="4675" w:type="dxa"/>
+          </w:tcPr>
+          <w:p>
+            <w:pPr>
+              <w:pStyle w:val="BodyA"/>
+              <w:pBdr>
+                <w:top w:val="none" w:sz="0" w:space="0" w:color="auto"/>
+                <w:left w:val="none" w:sz="0" w:space="0" w:color="auto"/>
+                <w:bottom w:val="none" w:sz="0" w:space="0" w:color="auto"/>
+                <w:right w:val="none" w:sz="0" w:space="0" w:color="auto"/>
+                <w:between w:val="none" w:sz="0" w:space="0" w:color="auto"/>
+                <w:bar w:val="none" w:sz="0" w:color="auto"/>
+              </w:pBdr>
+              <w:rPr>
+                <w:rFonts w:ascii="Times New Roman" w:hAnsi="Times New Roman" w:cs="Times New Roman"/>
+                <w:b/>
+                <w:bCs/>
+                <w:sz w:val="24"/>
+                <w:szCs w:val="24"/>
+              </w:rPr>
+            </w:pPr>
+            <w:r>
+              <w:rPr>
+                <w:rFonts w:ascii="Times New Roman" w:hAnsi="Times New Roman" w:cs="Times New Roman"/>
+                <w:b/>
+                <w:bCs/>
+                <w:sz w:val="24"/>
+                <w:szCs w:val="24"/>
+              </w:rPr>
+              <w:t>Specification</w:t>
+            </w:r>
+          </w:p>
+        </w:tc>
+      </w:tr>
+      <w:tr>
+        <w:tc>
+          <w:tcPr>
+            <w:tcW w:w="4675" w:type="dxa"/>
+          </w:tcPr>
+          <w:p>
+            <w:pPr>
+              <w:pStyle w:val="BodyA"/>
+              <w:pBdr>
+                <w:top w:val="none" w:sz="0" w:space="0" w:color="auto"/>
+                <w:left w:val="none" w:sz="0" w:space="0" w:color="auto"/>
+                <w:bottom w:val="none" w:sz="0" w:space="0" w:color="auto"/>
+                <w:right w:val="none" w:sz="0" w:space="0" w:color="auto"/>
+                <w:between w:val="none" w:sz="0" w:space="0" w:color="auto"/>
+                <w:bar w:val="none" w:sz="0" w:color="auto"/>
+              </w:pBdr>
+              <w:rPr>
+                <w:rFonts w:ascii="Times New Roman" w:hAnsi="Times New Roman" w:cs="Times New Roman"/>
+                <w:sz w:val="24"/>
+                <w:szCs w:val="24"/>
+              </w:rPr>
+            </w:pPr>
+            <w:r>
+              <w:rPr>
+                <w:rFonts w:ascii="Times New Roman" w:hAnsi="Times New Roman" w:cs="Times New Roman"/>
+                <w:sz w:val="24"/>
+                <w:szCs w:val="24"/>
+              </w:rPr>
+              <w:t>Central Processing Unit</w:t>
+            </w:r>
+          </w:p>
+        </w:tc>
+        <w:tc>
+          <w:tcPr>
+            <w:tcW w:w="4675" w:type="dxa"/>
+          </w:tcPr>
+          <w:p>
+            <w:pPr>
+              <w:pStyle w:val="BodyA"/>
+              <w:pBdr>
+                <w:top w:val="none" w:sz="0" w:space="0" w:color="auto"/>
+                <w:left w:val="none" w:sz="0" w:space="0" w:color="auto"/>
+                <w:bottom w:val="none" w:sz="0" w:space="0" w:color="auto"/>
+                <w:right w:val="none" w:sz="0" w:space="0" w:color="auto"/>
+                <w:between w:val="none" w:sz="0" w:space="0" w:color="auto"/>
+                <w:bar w:val="none" w:sz="0" w:color="auto"/>
+              </w:pBdr>
+              <w:rPr>
+                <w:rFonts w:ascii="Times New Roman" w:hAnsi="Times New Roman" w:cs="Times New Roman"/>
+                <w:sz w:val="24"/>
+                <w:szCs w:val="24"/>
+              </w:rPr>
+            </w:pPr>
+            <w:r>
+              <w:rPr>
+                <w:rFonts w:ascii="Times New Roman" w:hAnsi="Times New Roman" w:cs="Times New Roman"/>
+                <w:sz w:val="24"/>
+                <w:szCs w:val="24"/>
+              </w:rPr>
+              <w:t>AMD Ryzen 5 1400 Quad-Core Processor (8 CPUs), ~3.2 GHz</w:t>
+            </w:r>
+          </w:p>
+        </w:tc>
+      </w:tr>
+      <w:tr>
+        <w:tc>
+          <w:tcPr>
+            <w:tcW w:w="4675" w:type="dxa"/>
+          </w:tcPr>
+          <w:p>
+            <w:pPr>
+              <w:pStyle w:val="BodyA"/>
+              <w:pBdr>
+                <w:top w:val="none" w:sz="0" w:space="0" w:color="auto"/>
+                <w:left w:val="none" w:sz="0" w:space="0" w:color="auto"/>
+                <w:bottom w:val="none" w:sz="0" w:space="0" w:color="auto"/>
+                <w:right w:val="none" w:sz="0" w:space="0" w:color="auto"/>
+                <w:between w:val="none" w:sz="0" w:space="0" w:color="auto"/>
+                <w:bar w:val="none" w:sz="0" w:color="auto"/>
+              </w:pBdr>
+              <w:rPr>
+                <w:rFonts w:ascii="Times New Roman" w:hAnsi="Times New Roman" w:cs="Times New Roman"/>
+                <w:sz w:val="24"/>
+                <w:szCs w:val="24"/>
+              </w:rPr>
+            </w:pPr>
+            <w:r>
+              <w:rPr>
+                <w:rFonts w:ascii="Times New Roman" w:hAnsi="Times New Roman" w:cs="Times New Roman"/>
+                <w:sz w:val="24"/>
+                <w:szCs w:val="24"/>
+              </w:rPr>
+              <w:t>Memory</w:t>
+            </w:r>
+          </w:p>
+        </w:tc>
+        <w:tc>
+          <w:tcPr>
+            <w:tcW w:w="4675" w:type="dxa"/>
+          </w:tcPr>
+          <w:p>
+            <w:pPr>
+              <w:pStyle w:val="BodyA"/>
+              <w:pBdr>
+                <w:top w:val="none" w:sz="0" w:space="0" w:color="auto"/>
+                <w:left w:val="none" w:sz="0" w:space="0" w:color="auto"/>
+                <w:bottom w:val="none" w:sz="0" w:space="0" w:color="auto"/>
+                <w:right w:val="none" w:sz="0" w:space="0" w:color="auto"/>
+                <w:between w:val="none" w:sz="0" w:space="0" w:color="auto"/>
+                <w:bar w:val="none" w:sz="0" w:color="auto"/>
+              </w:pBdr>
+              <w:rPr>
+                <w:rFonts w:ascii="Times New Roman" w:hAnsi="Times New Roman" w:cs="Times New Roman"/>
+                <w:sz w:val="24"/>
+                <w:szCs w:val="24"/>
+              </w:rPr>
+            </w:pPr>
+            <w:r>
+              <w:rPr>
+                <w:rFonts w:ascii="Times New Roman" w:hAnsi="Times New Roman" w:cs="Times New Roman"/>
+                <w:sz w:val="24"/>
+                <w:szCs w:val="24"/>
+              </w:rPr>
+              <w:t>12288MB (12GB) DDR4</w:t>
+            </w:r>
+            <w:r>
+              <w:rPr>
+                <w:rFonts w:ascii="Times New Roman" w:hAnsi="Times New Roman" w:cs="Times New Roman"/>
+                <w:sz w:val="24"/>
+                <w:szCs w:val="24"/>
+              </w:rPr>
+              <w:t xml:space="preserve"> 2400 MHz</w:t>
+            </w:r>
+          </w:p>
+        </w:tc>
+      </w:tr>
+      <w:tr>
+        <w:tc>
+          <w:tcPr>
+            <w:tcW w:w="4675" w:type="dxa"/>
+          </w:tcPr>
+          <w:p>
+            <w:pPr>
+              <w:pStyle w:val="BodyA"/>
+              <w:pBdr>
+                <w:top w:val="none" w:sz="0" w:space="0" w:color="auto"/>
+                <w:left w:val="none" w:sz="0" w:space="0" w:color="auto"/>
+                <w:bottom w:val="none" w:sz="0" w:space="0" w:color="auto"/>
+                <w:right w:val="none" w:sz="0" w:space="0" w:color="auto"/>
+                <w:between w:val="none" w:sz="0" w:space="0" w:color="auto"/>
+                <w:bar w:val="none" w:sz="0" w:color="auto"/>
+              </w:pBdr>
+              <w:rPr>
+                <w:rFonts w:ascii="Times New Roman" w:hAnsi="Times New Roman" w:cs="Times New Roman"/>
+                <w:sz w:val="24"/>
+                <w:szCs w:val="24"/>
+              </w:rPr>
+            </w:pPr>
+            <w:r>
+              <w:rPr>
+                <w:rFonts w:ascii="Times New Roman" w:hAnsi="Times New Roman" w:cs="Times New Roman"/>
+                <w:sz w:val="24"/>
+                <w:szCs w:val="24"/>
+              </w:rPr>
+              <w:t>O</w:t>
+            </w:r>
+            <w:r>
+              <w:rPr>
+                <w:rFonts w:ascii="Times New Roman" w:hAnsi="Times New Roman" w:cs="Times New Roman"/>
+                <w:sz w:val="24"/>
+                <w:szCs w:val="24"/>
+              </w:rPr>
+              <w:t>perating System</w:t>
+            </w:r>
+          </w:p>
+        </w:tc>
+        <w:tc>
+          <w:tcPr>
+            <w:tcW w:w="4675" w:type="dxa"/>
+          </w:tcPr>
+          <w:p>
+            <w:pPr>
+              <w:pStyle w:val="BodyA"/>
+              <w:pBdr>
+                <w:top w:val="none" w:sz="0" w:space="0" w:color="auto"/>
+                <w:left w:val="none" w:sz="0" w:space="0" w:color="auto"/>
+                <w:bottom w:val="none" w:sz="0" w:space="0" w:color="auto"/>
+                <w:right w:val="none" w:sz="0" w:space="0" w:color="auto"/>
+                <w:between w:val="none" w:sz="0" w:space="0" w:color="auto"/>
+                <w:bar w:val="none" w:sz="0" w:color="auto"/>
+              </w:pBdr>
+              <w:rPr>
+                <w:rFonts w:ascii="Times New Roman" w:hAnsi="Times New Roman" w:cs="Times New Roman"/>
+                <w:sz w:val="24"/>
+                <w:szCs w:val="24"/>
+              </w:rPr>
+            </w:pPr>
+            <w:r>
+              <w:rPr>
+                <w:rFonts w:ascii="Times New Roman" w:hAnsi="Times New Roman" w:cs="Times New Roman"/>
+                <w:sz w:val="24"/>
+                <w:szCs w:val="24"/>
+              </w:rPr>
+              <w:t>Windows 10 Home 64-bit</w:t>
+            </w:r>
+          </w:p>
+        </w:tc>
+      </w:tr>
+      <w:tr>
+        <w:tc>
+          <w:tcPr>
+            <w:tcW w:w="4675" w:type="dxa"/>
+          </w:tcPr>
+          <w:p>
+            <w:pPr>
+              <w:pStyle w:val="BodyA"/>
+              <w:pBdr>
+                <w:top w:val="none" w:sz="0" w:space="0" w:color="auto"/>
+                <w:left w:val="none" w:sz="0" w:space="0" w:color="auto"/>
+                <w:bottom w:val="none" w:sz="0" w:space="0" w:color="auto"/>
+                <w:right w:val="none" w:sz="0" w:space="0" w:color="auto"/>
+                <w:between w:val="none" w:sz="0" w:space="0" w:color="auto"/>
+                <w:bar w:val="none" w:sz="0" w:color="auto"/>
+              </w:pBdr>
+              <w:rPr>
+                <w:rFonts w:ascii="Times New Roman" w:hAnsi="Times New Roman" w:cs="Times New Roman"/>
+                <w:sz w:val="24"/>
+                <w:szCs w:val="24"/>
+              </w:rPr>
+            </w:pPr>
+            <w:r>
+              <w:rPr>
+                <w:rFonts w:ascii="Times New Roman" w:hAnsi="Times New Roman" w:cs="Times New Roman"/>
+                <w:sz w:val="24"/>
+                <w:szCs w:val="24"/>
+              </w:rPr>
+              <w:t>Systems Manufacturer</w:t>
+            </w:r>
+          </w:p>
+        </w:tc>
+        <w:tc>
+          <w:tcPr>
+            <w:tcW w:w="4675" w:type="dxa"/>
+          </w:tcPr>
+          <w:p>
+            <w:pPr>
+              <w:pStyle w:val="BodyA"/>
+              <w:pBdr>
+                <w:top w:val="none" w:sz="0" w:space="0" w:color="auto"/>
+                <w:left w:val="none" w:sz="0" w:space="0" w:color="auto"/>
+                <w:bottom w:val="none" w:sz="0" w:space="0" w:color="auto"/>
+                <w:right w:val="none" w:sz="0" w:space="0" w:color="auto"/>
+                <w:between w:val="none" w:sz="0" w:space="0" w:color="auto"/>
+                <w:bar w:val="none" w:sz="0" w:color="auto"/>
+              </w:pBdr>
+              <w:rPr>
+                <w:rFonts w:ascii="Times New Roman" w:hAnsi="Times New Roman" w:cs="Times New Roman"/>
+                <w:sz w:val="24"/>
+                <w:szCs w:val="24"/>
+              </w:rPr>
+            </w:pPr>
+            <w:r>
+              <w:rPr>
+                <w:rFonts w:ascii="Times New Roman" w:hAnsi="Times New Roman" w:cs="Times New Roman"/>
+                <w:sz w:val="24"/>
+                <w:szCs w:val="24"/>
+              </w:rPr>
+              <w:t>Micro-Star International Co., Ltd</w:t>
+            </w:r>
+          </w:p>
+        </w:tc>
+      </w:tr>
+      <w:tr>
+        <w:tc>
+          <w:tcPr>
+            <w:tcW w:w="4675" w:type="dxa"/>
+          </w:tcPr>
+          <w:p>
+            <w:pPr>
+              <w:pStyle w:val="BodyA"/>
+              <w:pBdr>
+                <w:top w:val="none" w:sz="0" w:space="0" w:color="auto"/>
+                <w:left w:val="none" w:sz="0" w:space="0" w:color="auto"/>
+                <w:bottom w:val="none" w:sz="0" w:space="0" w:color="auto"/>
+                <w:right w:val="none" w:sz="0" w:space="0" w:color="auto"/>
+                <w:between w:val="none" w:sz="0" w:space="0" w:color="auto"/>
+                <w:bar w:val="none" w:sz="0" w:color="auto"/>
+              </w:pBdr>
+              <w:rPr>
+                <w:rFonts w:ascii="Times New Roman" w:hAnsi="Times New Roman" w:cs="Times New Roman"/>
+                <w:sz w:val="24"/>
+                <w:szCs w:val="24"/>
+              </w:rPr>
+            </w:pPr>
+            <w:r>
+              <w:rPr>
+                <w:rFonts w:ascii="Times New Roman" w:hAnsi="Times New Roman" w:cs="Times New Roman"/>
+                <w:sz w:val="24"/>
+                <w:szCs w:val="24"/>
+              </w:rPr>
+              <w:t>Download Speed</w:t>
+            </w:r>
+          </w:p>
+        </w:tc>
+        <w:tc>
+          <w:tcPr>
+            <w:tcW w:w="4675" w:type="dxa"/>
+          </w:tcPr>
+          <w:p>
+            <w:pPr>
+              <w:pStyle w:val="BodyA"/>
+              <w:pBdr>
+                <w:top w:val="none" w:sz="0" w:space="0" w:color="auto"/>
+                <w:left w:val="none" w:sz="0" w:space="0" w:color="auto"/>
+                <w:bottom w:val="none" w:sz="0" w:space="0" w:color="auto"/>
+                <w:right w:val="none" w:sz="0" w:space="0" w:color="auto"/>
+                <w:between w:val="none" w:sz="0" w:space="0" w:color="auto"/>
+                <w:bar w:val="none" w:sz="0" w:color="auto"/>
+              </w:pBdr>
+              <w:rPr>
+                <w:rFonts w:ascii="Times New Roman" w:hAnsi="Times New Roman" w:cs="Times New Roman"/>
+                <w:sz w:val="24"/>
+                <w:szCs w:val="24"/>
+              </w:rPr>
+            </w:pPr>
+            <w:r>
+              <w:rPr>
+                <w:rFonts w:ascii="Times New Roman" w:hAnsi="Times New Roman" w:cs="Times New Roman"/>
+                <w:sz w:val="24"/>
+                <w:szCs w:val="24"/>
+              </w:rPr>
+              <w:t>298.70 Mb/s</w:t>
+            </w:r>
+          </w:p>
+        </w:tc>
+      </w:tr>
+      <w:tr>
+        <w:tc>
+          <w:tcPr>
+            <w:tcW w:w="4675" w:type="dxa"/>
+          </w:tcPr>
+          <w:p>
+            <w:pPr>
+              <w:pStyle w:val="BodyA"/>
+              <w:pBdr>
+                <w:top w:val="none" w:sz="0" w:space="0" w:color="auto"/>
+                <w:left w:val="none" w:sz="0" w:space="0" w:color="auto"/>
+                <w:bottom w:val="none" w:sz="0" w:space="0" w:color="auto"/>
+                <w:right w:val="none" w:sz="0" w:space="0" w:color="auto"/>
+                <w:between w:val="none" w:sz="0" w:space="0" w:color="auto"/>
+                <w:bar w:val="none" w:sz="0" w:color="auto"/>
+              </w:pBdr>
+              <w:rPr>
+                <w:rFonts w:ascii="Times New Roman" w:hAnsi="Times New Roman" w:cs="Times New Roman"/>
+                <w:sz w:val="24"/>
+                <w:szCs w:val="24"/>
+              </w:rPr>
+            </w:pPr>
+            <w:r>
+              <w:rPr>
+                <w:rFonts w:ascii="Times New Roman" w:hAnsi="Times New Roman" w:cs="Times New Roman"/>
+                <w:sz w:val="24"/>
+                <w:szCs w:val="24"/>
+              </w:rPr>
+              <w:t>Upload Speed</w:t>
+            </w:r>
+          </w:p>
+        </w:tc>
+        <w:tc>
+          <w:tcPr>
+            <w:tcW w:w="4675" w:type="dxa"/>
+          </w:tcPr>
+          <w:p>
+            <w:pPr>
+              <w:pStyle w:val="BodyA"/>
+              <w:pBdr>
+                <w:top w:val="none" w:sz="0" w:space="0" w:color="auto"/>
+                <w:left w:val="none" w:sz="0" w:space="0" w:color="auto"/>
+                <w:bottom w:val="none" w:sz="0" w:space="0" w:color="auto"/>
+                <w:right w:val="none" w:sz="0" w:space="0" w:color="auto"/>
+                <w:between w:val="none" w:sz="0" w:space="0" w:color="auto"/>
+                <w:bar w:val="none" w:sz="0" w:color="auto"/>
+              </w:pBdr>
+              <w:rPr>
+                <w:rFonts w:ascii="Times New Roman" w:hAnsi="Times New Roman" w:cs="Times New Roman"/>
+                <w:sz w:val="24"/>
+                <w:szCs w:val="24"/>
+              </w:rPr>
+            </w:pPr>
+            <w:r>
+              <w:rPr>
+                <w:rFonts w:ascii="Times New Roman" w:hAnsi="Times New Roman" w:cs="Times New Roman"/>
+                <w:sz w:val="24"/>
+                <w:szCs w:val="24"/>
+              </w:rPr>
+              <w:t>11.87 Mb/s</w:t>
+            </w:r>
+          </w:p>
+        </w:tc>
+      </w:tr>
+      <w:tr>
+        <w:tc>
+          <w:tcPr>
+            <w:tcW w:w="4675" w:type="dxa"/>
+          </w:tcPr>
+          <w:p>
+            <w:pPr>
+              <w:pStyle w:val="BodyA"/>
+              <w:pBdr>
+                <w:top w:val="none" w:sz="0" w:space="0" w:color="auto"/>
+                <w:left w:val="none" w:sz="0" w:space="0" w:color="auto"/>
+                <w:bottom w:val="none" w:sz="0" w:space="0" w:color="auto"/>
+                <w:right w:val="none" w:sz="0" w:space="0" w:color="auto"/>
+                <w:between w:val="none" w:sz="0" w:space="0" w:color="auto"/>
+                <w:bar w:val="none" w:sz="0" w:color="auto"/>
+              </w:pBdr>
+              <w:rPr>
+                <w:rFonts w:ascii="Times New Roman" w:hAnsi="Times New Roman" w:cs="Times New Roman"/>
+                <w:sz w:val="24"/>
+                <w:szCs w:val="24"/>
+              </w:rPr>
+            </w:pPr>
+            <w:r>
+              <w:rPr>
+                <w:rFonts w:ascii="Times New Roman" w:hAnsi="Times New Roman" w:cs="Times New Roman"/>
+                <w:sz w:val="24"/>
+                <w:szCs w:val="24"/>
+              </w:rPr>
+              <w:t>Ping</w:t>
+            </w:r>
+          </w:p>
+        </w:tc>
+        <w:tc>
+          <w:tcPr>
+            <w:tcW w:w="4675" w:type="dxa"/>
+          </w:tcPr>
+          <w:p>
+            <w:pPr>
+              <w:pStyle w:val="BodyA"/>
+              <w:pBdr>
+                <w:top w:val="none" w:sz="0" w:space="0" w:color="auto"/>
+                <w:left w:val="none" w:sz="0" w:space="0" w:color="auto"/>
+                <w:bottom w:val="none" w:sz="0" w:space="0" w:color="auto"/>
+                <w:right w:val="none" w:sz="0" w:space="0" w:color="auto"/>
+                <w:between w:val="none" w:sz="0" w:space="0" w:color="auto"/>
+                <w:bar w:val="none" w:sz="0" w:color="auto"/>
+              </w:pBdr>
+              <w:rPr>
+                <w:rFonts w:ascii="Times New Roman" w:hAnsi="Times New Roman" w:cs="Times New Roman"/>
+                <w:sz w:val="24"/>
+                <w:szCs w:val="24"/>
+              </w:rPr>
+            </w:pPr>
+            <w:r>
+              <w:rPr>
+                <w:rFonts w:ascii="Times New Roman" w:hAnsi="Times New Roman" w:cs="Times New Roman"/>
+                <w:sz w:val="24"/>
+                <w:szCs w:val="24"/>
+              </w:rPr>
+              <w:t xml:space="preserve">10 </w:t>
+            </w:r>
+            <w:proofErr w:type="spellStart"/>
+            <w:r>
+              <w:rPr>
+                <w:rFonts w:ascii="Times New Roman" w:hAnsi="Times New Roman" w:cs="Times New Roman"/>
+                <w:sz w:val="24"/>
+                <w:szCs w:val="24"/>
+              </w:rPr>
+              <w:t>ms</w:t>
+            </w:r>
+            <w:proofErr w:type="spellEnd"/>
+          </w:p>
+        </w:tc>
+      </w:tr>
+    </w:tbl>
+    <w:p>
+      <w:pPr>
+        <w:pStyle w:val="BodyA"/>
+        <w:rPr>
+          <w:rFonts w:ascii="Times New Roman" w:hAnsi="Times New Roman" w:cs="Times New Roman"/>
+          <w:sz w:val="24"/>
+          <w:szCs w:val="24"/>
+        </w:rPr>
+      </w:pPr>
     </w:p>
     <w:p>
       <w:pPr>
@@ -2706,8 +3295,8 @@
           <w:szCs w:val="24"/>
         </w:rPr>
       </w:pPr>
-      <w:bookmarkStart w:id="9" w:name="_cs5emifsq8oi"/>
-      <w:bookmarkEnd w:id="9"/>
+      <w:bookmarkStart w:id="10" w:name="_cs5emifsq8oi"/>
+      <w:bookmarkEnd w:id="10"/>
       <w:r>
         <w:rPr>
           <w:rFonts w:ascii="Times New Roman" w:eastAsia="Times New Roman" w:hAnsi="Times New Roman" w:cs="Times New Roman"/>
@@ -2717,7 +3306,6 @@
           <w:sz w:val="24"/>
           <w:szCs w:val="24"/>
         </w:rPr>
-        <w:lastRenderedPageBreak/>
         <w:drawing>
           <wp:inline distT="0" distB="0" distL="0" distR="0" wp14:anchorId="3FDC3BDD" wp14:editId="1986836C">
             <wp:extent cx="3398808" cy="3674232"/>
@@ -2779,8 +3367,8 @@
           <w:szCs w:val="24"/>
         </w:rPr>
       </w:pPr>
-      <w:bookmarkStart w:id="10" w:name="_m5cy7mwuy80m"/>
-      <w:bookmarkEnd w:id="10"/>
+      <w:bookmarkStart w:id="11" w:name="_m5cy7mwuy80m"/>
+      <w:bookmarkEnd w:id="11"/>
       <w:r>
         <w:rPr>
           <w:rFonts w:ascii="Times New Roman" w:hAnsi="Times New Roman"/>
@@ -2789,17 +3377,7 @@
           <w:sz w:val="24"/>
           <w:szCs w:val="24"/>
         </w:rPr>
-        <w:t>3</w:t>
-      </w:r>
-      <w:r>
-        <w:rPr>
-          <w:rFonts w:ascii="Times New Roman" w:hAnsi="Times New Roman"/>
-          <w:b/>
-          <w:bCs/>
-          <w:sz w:val="24"/>
-          <w:szCs w:val="24"/>
-        </w:rPr>
-        <w:t>. Functional Requirements</w:t>
+        <w:t>3. Functional Requirements</w:t>
       </w:r>
     </w:p>
     <w:p>
@@ -2887,15 +3465,7 @@
           <w:sz w:val="24"/>
           <w:szCs w:val="24"/>
         </w:rPr>
-        <w:t xml:space="preserve">Log </w:t>
-      </w:r>
-      <w:r>
-        <w:rPr>
-          <w:rFonts w:ascii="Times New Roman" w:hAnsi="Times New Roman"/>
-          <w:sz w:val="24"/>
-          <w:szCs w:val="24"/>
-        </w:rPr>
-        <w:t>In/Log out</w:t>
+        <w:t>Log In/Log out</w:t>
       </w:r>
     </w:p>
     <w:p>
@@ -2961,6 +3531,7 @@
           <w:sz w:val="24"/>
           <w:szCs w:val="24"/>
         </w:rPr>
+        <w:lastRenderedPageBreak/>
         <w:t>Users should be able to have read write access to their personal information and medical profile</w:t>
       </w:r>
     </w:p>
@@ -2983,15 +3554,7 @@
           <w:sz w:val="24"/>
           <w:szCs w:val="24"/>
         </w:rPr>
-        <w:t>Schedule appoint</w:t>
-      </w:r>
-      <w:r>
-        <w:rPr>
-          <w:rFonts w:ascii="Times New Roman" w:hAnsi="Times New Roman"/>
-          <w:sz w:val="24"/>
-          <w:szCs w:val="24"/>
-        </w:rPr>
-        <w:t>ments</w:t>
+        <w:t>Schedule appointments</w:t>
       </w:r>
     </w:p>
     <w:p>
@@ -3103,8 +3666,6 @@
         </w:rPr>
         <w:t xml:space="preserve"> (Doctors/Nurses)</w:t>
       </w:r>
-      <w:bookmarkStart w:id="11" w:name="_GoBack"/>
-      <w:bookmarkEnd w:id="11"/>
       <w:r>
         <w:rPr>
           <w:rFonts w:ascii="Times New Roman" w:hAnsi="Times New Roman"/>
@@ -3155,16 +3716,7 @@
           <w:sz w:val="24"/>
           <w:szCs w:val="24"/>
         </w:rPr>
-        <w:lastRenderedPageBreak/>
-        <w:t>S</w:t>
-      </w:r>
-      <w:r>
-        <w:rPr>
-          <w:rFonts w:ascii="Times New Roman" w:hAnsi="Times New Roman"/>
-          <w:sz w:val="24"/>
-          <w:szCs w:val="24"/>
-        </w:rPr>
-        <w:t>ystem administrators should be able to log in to the system after providing valid credentials</w:t>
+        <w:t>System administrators should be able to log in to the system after providing valid credentials</w:t>
       </w:r>
     </w:p>
     <w:p>
@@ -3252,15 +3804,7 @@
           <w:sz w:val="24"/>
           <w:szCs w:val="24"/>
         </w:rPr>
-        <w:t>Administrators should be</w:t>
-      </w:r>
-      <w:r>
-        <w:rPr>
-          <w:rFonts w:ascii="Times New Roman" w:hAnsi="Times New Roman"/>
-          <w:sz w:val="24"/>
-          <w:szCs w:val="24"/>
-        </w:rPr>
-        <w:t xml:space="preserve"> able to view all upcoming appointments and make changes</w:t>
+        <w:t>Administrators should be able to view all upcoming appointments and make changes</w:t>
       </w:r>
     </w:p>
     <w:p>
@@ -3284,17 +3828,7 @@
           <w:sz w:val="24"/>
           <w:szCs w:val="24"/>
         </w:rPr>
-        <w:t>4</w:t>
-      </w:r>
-      <w:r>
-        <w:rPr>
-          <w:rFonts w:ascii="Times New Roman" w:hAnsi="Times New Roman"/>
-          <w:b/>
-          <w:bCs/>
-          <w:sz w:val="24"/>
-          <w:szCs w:val="24"/>
-        </w:rPr>
-        <w:t>. Non-Functional Requirements</w:t>
+        <w:t>4. Non-Functional Requirements</w:t>
       </w:r>
     </w:p>
     <w:p>
@@ -3360,15 +3894,7 @@
           <w:sz w:val="24"/>
           <w:szCs w:val="24"/>
         </w:rPr>
-        <w:t>There will be no broken authentication or broken access control points through which adm</w:t>
-      </w:r>
-      <w:r>
-        <w:rPr>
-          <w:rFonts w:ascii="Times New Roman" w:hAnsi="Times New Roman"/>
-          <w:sz w:val="24"/>
-          <w:szCs w:val="24"/>
-        </w:rPr>
-        <w:t>in privileges are given to non-admin users</w:t>
+        <w:t>There will be no broken authentication or broken access control points through which admin privileges are given to non-admin users</w:t>
       </w:r>
     </w:p>
     <w:p>
@@ -3434,23 +3960,7 @@
           <w:sz w:val="24"/>
           <w:szCs w:val="24"/>
         </w:rPr>
-        <w:t>Patients cannot view other patients</w:t>
-      </w:r>
-      <w:r>
-        <w:rPr>
-          <w:rFonts w:ascii="Times New Roman" w:hAnsi="Times New Roman"/>
-          <w:sz w:val="24"/>
-          <w:szCs w:val="24"/>
-        </w:rPr>
-        <w:t xml:space="preserve">’ </w:t>
-      </w:r>
-      <w:r>
-        <w:rPr>
-          <w:rFonts w:ascii="Times New Roman" w:hAnsi="Times New Roman"/>
-          <w:sz w:val="24"/>
-          <w:szCs w:val="24"/>
-        </w:rPr>
-        <w:t>data</w:t>
+        <w:t>Patients cannot view other patients’ data</w:t>
       </w:r>
     </w:p>
     <w:p>
@@ -3472,23 +3982,7 @@
           <w:sz w:val="24"/>
           <w:szCs w:val="24"/>
         </w:rPr>
-        <w:t>Patients cannot view any of the doctor</w:t>
-      </w:r>
-      <w:r>
-        <w:rPr>
-          <w:rFonts w:ascii="Times New Roman" w:hAnsi="Times New Roman"/>
-          <w:sz w:val="24"/>
-          <w:szCs w:val="24"/>
-        </w:rPr>
-        <w:t>’</w:t>
-      </w:r>
-      <w:r>
-        <w:rPr>
-          <w:rFonts w:ascii="Times New Roman" w:hAnsi="Times New Roman"/>
-          <w:sz w:val="24"/>
-          <w:szCs w:val="24"/>
-        </w:rPr>
-        <w:t>s private data, such as their patient list</w:t>
+        <w:t>Patients cannot view any of the doctor’s private data, such as their patient list</w:t>
       </w:r>
     </w:p>
     <w:p>
@@ -3532,15 +4026,7 @@
           <w:sz w:val="24"/>
           <w:szCs w:val="24"/>
         </w:rPr>
-        <w:t xml:space="preserve">The </w:t>
-      </w:r>
-      <w:r>
-        <w:rPr>
-          <w:rFonts w:ascii="Times New Roman" w:hAnsi="Times New Roman"/>
-          <w:sz w:val="24"/>
-          <w:szCs w:val="24"/>
-        </w:rPr>
-        <w:t>database program shall execute in timely fashion, returning queries in a reasonable amount of time</w:t>
+        <w:t>The database program shall execute in timely fashion, returning queries in a reasonable amount of time</w:t>
       </w:r>
     </w:p>
     <w:p>
@@ -3584,31 +4070,7 @@
           <w:sz w:val="24"/>
           <w:szCs w:val="24"/>
         </w:rPr>
-        <w:t>The program will not need to be executed separately or restarted in a single user</w:t>
-      </w:r>
-      <w:r>
-        <w:rPr>
-          <w:rFonts w:ascii="Times New Roman" w:hAnsi="Times New Roman"/>
-          <w:sz w:val="24"/>
-          <w:szCs w:val="24"/>
-        </w:rPr>
-        <w:t>’</w:t>
-      </w:r>
-      <w:r>
-        <w:rPr>
-          <w:rFonts w:ascii="Times New Roman" w:hAnsi="Times New Roman"/>
-          <w:sz w:val="24"/>
-          <w:szCs w:val="24"/>
-        </w:rPr>
-        <w:t>s session as well as a series of concurrent users of variable per</w:t>
-      </w:r>
-      <w:r>
-        <w:rPr>
-          <w:rFonts w:ascii="Times New Roman" w:hAnsi="Times New Roman"/>
-          <w:sz w:val="24"/>
-          <w:szCs w:val="24"/>
-        </w:rPr>
-        <w:t>mission levels. The program will run in a perpetual state throughout its use.</w:t>
+        <w:t>The program will not need to be executed separately or restarted in a single user’s session as well as a series of concurrent users of variable permission levels. The program will run in a perpetual state throughout its use.</w:t>
       </w:r>
     </w:p>
     <w:p>
@@ -3674,15 +4136,8 @@
           <w:sz w:val="24"/>
           <w:szCs w:val="24"/>
         </w:rPr>
-        <w:t>The system will feature an organization of code with descriptions such that each component can be easily understood as a constituent of the syst</w:t>
-      </w:r>
-      <w:r>
-        <w:rPr>
-          <w:rFonts w:ascii="Times New Roman" w:hAnsi="Times New Roman"/>
-          <w:sz w:val="24"/>
-          <w:szCs w:val="24"/>
-        </w:rPr>
-        <w:t>em</w:t>
+        <w:lastRenderedPageBreak/>
+        <w:t>The system will feature an organization of code with descriptions such that each component can be easily understood as a constituent of the system</w:t>
       </w:r>
     </w:p>
     <w:p>
@@ -3726,15 +4181,7 @@
           <w:sz w:val="24"/>
           <w:szCs w:val="24"/>
         </w:rPr>
-        <w:t>The system source code will follow the 3-tier architecture. Using that to the advantage of self-testing, the divided infrastructure will enable the project team to easily identify the point of vulnerability or error as one of the three class</w:t>
-      </w:r>
-      <w:r>
-        <w:rPr>
-          <w:rFonts w:ascii="Times New Roman" w:hAnsi="Times New Roman"/>
-          <w:sz w:val="24"/>
-          <w:szCs w:val="24"/>
-        </w:rPr>
-        <w:t>ifications once error/exception handling is implemented</w:t>
+        <w:t>The system source code will follow the 3-tier architecture. Using that to the advantage of self-testing, the divided infrastructure will enable the project team to easily identify the point of vulnerability or error as one of the three classifications once error/exception handling is implemented</w:t>
       </w:r>
     </w:p>
     <w:sectPr>
@@ -8304,6 +8751,22 @@
         <w:numId w:val="15"/>
       </w:numPr>
     </w:pPr>
+  </w:style>
+  <w:style w:type="table" w:styleId="TableGrid">
+    <w:name w:val="Table Grid"/>
+    <w:basedOn w:val="TableNormal"/>
+    <w:uiPriority w:val="39"/>
+    <w:rsid w:val="00774468"/>
+    <w:tblPr>
+      <w:tblBorders>
+        <w:top w:val="single" w:sz="4" w:space="0" w:color="auto"/>
+        <w:left w:val="single" w:sz="4" w:space="0" w:color="auto"/>
+        <w:bottom w:val="single" w:sz="4" w:space="0" w:color="auto"/>
+        <w:right w:val="single" w:sz="4" w:space="0" w:color="auto"/>
+        <w:insideH w:val="single" w:sz="4" w:space="0" w:color="auto"/>
+        <w:insideV w:val="single" w:sz="4" w:space="0" w:color="auto"/>
+      </w:tblBorders>
+    </w:tblPr>
   </w:style>
 </w:styles>
 </file>

</xml_diff>

<commit_message>
Updated all four files of proposal and requirements to reflect the Node.js and Express.js Middleware changes
</commit_message>
<xml_diff>
--- a/CS157A Proposal.docx
+++ b/CS157A Proposal.docx
@@ -18,8 +18,6 @@
           <w:szCs w:val="60"/>
         </w:rPr>
       </w:pPr>
-      <w:bookmarkStart w:id="0" w:name="_GoBack"/>
-      <w:bookmarkEnd w:id="0"/>
     </w:p>
     <w:p>
       <w:pPr>
@@ -36,7 +34,6 @@
           <w:szCs w:val="40"/>
         </w:rPr>
       </w:pPr>
-      <w:proofErr w:type="spellStart"/>
       <w:r>
         <w:rPr>
           <w:rFonts w:ascii="Georgia" w:hAnsi="Georgia"/>
@@ -45,18 +42,7 @@
           <w:sz w:val="40"/>
           <w:szCs w:val="40"/>
         </w:rPr>
-        <w:t>WeCare</w:t>
-      </w:r>
-      <w:proofErr w:type="spellEnd"/>
-      <w:r>
-        <w:rPr>
-          <w:rFonts w:ascii="Georgia" w:hAnsi="Georgia"/>
-          <w:b/>
-          <w:bCs/>
-          <w:sz w:val="40"/>
-          <w:szCs w:val="40"/>
-        </w:rPr>
-        <w:t xml:space="preserve"> Hospital Management System</w:t>
+        <w:t>WeCare Hospital Management System</w:t>
       </w:r>
     </w:p>
     <w:p>
@@ -143,8 +129,8 @@
           <w:szCs w:val="32"/>
         </w:rPr>
       </w:pPr>
-      <w:bookmarkStart w:id="1" w:name="_xbko5nteaqsj"/>
-      <w:bookmarkEnd w:id="1"/>
+      <w:bookmarkStart w:id="0" w:name="_xbko5nteaqsj"/>
+      <w:bookmarkEnd w:id="0"/>
       <w:r>
         <w:rPr>
           <w:rFonts w:ascii="Times New Roman" w:eastAsia="Times New Roman" w:hAnsi="Times New Roman" w:cs="Times New Roman"/>
@@ -224,8 +210,8 @@
           <w:szCs w:val="28"/>
         </w:rPr>
       </w:pPr>
-      <w:bookmarkStart w:id="2" w:name="_jt0dmj7l0be2"/>
-      <w:bookmarkEnd w:id="2"/>
+      <w:bookmarkStart w:id="1" w:name="_jt0dmj7l0be2"/>
+      <w:bookmarkEnd w:id="1"/>
     </w:p>
     <w:p>
       <w:pPr>
@@ -359,8 +345,8 @@
           <w:szCs w:val="28"/>
         </w:rPr>
       </w:pPr>
-      <w:bookmarkStart w:id="3" w:name="_t2pa7uq2sgnb"/>
-      <w:bookmarkEnd w:id="3"/>
+      <w:bookmarkStart w:id="2" w:name="_t2pa7uq2sgnb"/>
+      <w:bookmarkEnd w:id="2"/>
     </w:p>
     <w:p>
       <w:pPr>
@@ -735,8 +721,8 @@
           <w:szCs w:val="32"/>
         </w:rPr>
       </w:pPr>
-      <w:bookmarkStart w:id="4" w:name="_np1d2bqvpc1"/>
-      <w:bookmarkEnd w:id="4"/>
+      <w:bookmarkStart w:id="3" w:name="_np1d2bqvpc1"/>
+      <w:bookmarkEnd w:id="3"/>
     </w:p>
     <w:p>
       <w:pPr>
@@ -750,8 +736,8 @@
           <w:szCs w:val="32"/>
         </w:rPr>
       </w:pPr>
-      <w:bookmarkStart w:id="5" w:name="_gscngbad3ebm"/>
-      <w:bookmarkEnd w:id="5"/>
+      <w:bookmarkStart w:id="4" w:name="_gscngbad3ebm"/>
+      <w:bookmarkEnd w:id="4"/>
     </w:p>
     <w:p>
       <w:pPr>
@@ -765,8 +751,8 @@
           <w:szCs w:val="20"/>
         </w:rPr>
       </w:pPr>
-      <w:bookmarkStart w:id="6" w:name="_e65keka7j6j"/>
-      <w:bookmarkEnd w:id="6"/>
+      <w:bookmarkStart w:id="5" w:name="_e65keka7j6j"/>
+      <w:bookmarkEnd w:id="5"/>
     </w:p>
     <w:p>
       <w:pPr>
@@ -852,8 +838,8 @@
           <w:szCs w:val="24"/>
         </w:rPr>
       </w:pPr>
-      <w:bookmarkStart w:id="7" w:name="_v8zhqjrk9yky"/>
-      <w:bookmarkEnd w:id="7"/>
+      <w:bookmarkStart w:id="6" w:name="_v8zhqjrk9yky"/>
+      <w:bookmarkEnd w:id="6"/>
       <w:r>
         <w:rPr>
           <w:rFonts w:ascii="Times New Roman" w:hAnsi="Times New Roman"/>
@@ -915,7 +901,7 @@
           <w:szCs w:val="24"/>
         </w:rPr>
       </w:pPr>
-      <w:bookmarkStart w:id="8" w:name="Stakeholders"/>
+      <w:bookmarkStart w:id="7" w:name="Stakeholders"/>
       <w:r>
         <w:rPr>
           <w:rFonts w:ascii="Times New Roman" w:hAnsi="Times New Roman"/>
@@ -926,7 +912,7 @@
         </w:rPr>
         <w:t>1.1 Stakeholders</w:t>
       </w:r>
-      <w:bookmarkEnd w:id="8"/>
+      <w:bookmarkEnd w:id="7"/>
     </w:p>
     <w:p>
       <w:pPr>
@@ -2522,8 +2508,8 @@
           <w:szCs w:val="24"/>
         </w:rPr>
       </w:pPr>
-      <w:bookmarkStart w:id="9" w:name="_q81pfqi39xjb1"/>
-      <w:bookmarkEnd w:id="9"/>
+      <w:bookmarkStart w:id="8" w:name="_q81pfqi39xjb1"/>
+      <w:bookmarkEnd w:id="8"/>
       <w:r>
         <w:rPr>
           <w:rFonts w:ascii="Times New Roman" w:hAnsi="Times New Roman"/>
@@ -2574,7 +2560,7 @@
           <w:sz w:val="24"/>
           <w:szCs w:val="24"/>
         </w:rPr>
-        <w:t xml:space="preserve">Our project will use Apache </w:t>
+        <w:t xml:space="preserve">Our project will use </w:t>
       </w:r>
       <w:r>
         <w:rPr>
@@ -2582,7 +2568,7 @@
           <w:sz w:val="24"/>
           <w:szCs w:val="24"/>
         </w:rPr>
-        <w:t>and Java for hosting the web server. Finally</w:t>
+        <w:t>Node.js</w:t>
       </w:r>
       <w:r>
         <w:rPr>
@@ -2590,6 +2576,38 @@
           <w:sz w:val="24"/>
           <w:szCs w:val="24"/>
         </w:rPr>
+        <w:t xml:space="preserve"> </w:t>
+      </w:r>
+      <w:r>
+        <w:rPr>
+          <w:rFonts w:ascii="Times New Roman" w:hAnsi="Times New Roman" w:cs="Times New Roman"/>
+          <w:sz w:val="24"/>
+          <w:szCs w:val="24"/>
+        </w:rPr>
+        <w:t xml:space="preserve">and </w:t>
+      </w:r>
+      <w:r>
+        <w:rPr>
+          <w:rFonts w:ascii="Times New Roman" w:hAnsi="Times New Roman" w:cs="Times New Roman"/>
+          <w:sz w:val="24"/>
+          <w:szCs w:val="24"/>
+        </w:rPr>
+        <w:t>Express.js</w:t>
+      </w:r>
+      <w:r>
+        <w:rPr>
+          <w:rFonts w:ascii="Times New Roman" w:hAnsi="Times New Roman" w:cs="Times New Roman"/>
+          <w:sz w:val="24"/>
+          <w:szCs w:val="24"/>
+        </w:rPr>
+        <w:t xml:space="preserve"> for hosting the web server. Finally</w:t>
+      </w:r>
+      <w:r>
+        <w:rPr>
+          <w:rFonts w:ascii="Times New Roman" w:hAnsi="Times New Roman" w:cs="Times New Roman"/>
+          <w:sz w:val="24"/>
+          <w:szCs w:val="24"/>
+        </w:rPr>
         <w:t>,</w:t>
       </w:r>
       <w:r>
@@ -2658,7 +2676,33 @@
           <w:sz w:val="24"/>
           <w:szCs w:val="24"/>
         </w:rPr>
-        <w:t>be hosting the Apache server on a</w:t>
+        <w:t xml:space="preserve">be hosting the </w:t>
+      </w:r>
+      <w:r>
+        <w:rPr>
+          <w:rFonts w:ascii="Times New Roman" w:hAnsi="Times New Roman" w:cs="Times New Roman"/>
+          <w:sz w:val="24"/>
+          <w:szCs w:val="24"/>
+        </w:rPr>
+        <w:t>E</w:t>
+      </w:r>
+      <w:bookmarkStart w:id="9" w:name="_GoBack"/>
+      <w:bookmarkEnd w:id="9"/>
+      <w:r>
+        <w:rPr>
+          <w:rFonts w:ascii="Times New Roman" w:hAnsi="Times New Roman" w:cs="Times New Roman"/>
+          <w:sz w:val="24"/>
+          <w:szCs w:val="24"/>
+        </w:rPr>
+        <w:t xml:space="preserve">xpress </w:t>
+      </w:r>
+      <w:r>
+        <w:rPr>
+          <w:rFonts w:ascii="Times New Roman" w:hAnsi="Times New Roman" w:cs="Times New Roman"/>
+          <w:sz w:val="24"/>
+          <w:szCs w:val="24"/>
+        </w:rPr>
+        <w:t>server on a</w:t>
       </w:r>
       <w:r>
         <w:rPr>
@@ -3257,36 +3301,15 @@
                 <w:sz w:val="24"/>
                 <w:szCs w:val="24"/>
               </w:rPr>
-              <w:t xml:space="preserve">10 </w:t>
+              <w:t>10 ms</w:t>
             </w:r>
-            <w:proofErr w:type="spellStart"/>
-            <w:r>
-              <w:rPr>
-                <w:rFonts w:ascii="Times New Roman" w:hAnsi="Times New Roman" w:cs="Times New Roman"/>
-                <w:sz w:val="24"/>
-                <w:szCs w:val="24"/>
-              </w:rPr>
-              <w:t>ms</w:t>
-            </w:r>
-            <w:proofErr w:type="spellEnd"/>
           </w:p>
         </w:tc>
       </w:tr>
     </w:tbl>
     <w:p>
       <w:pPr>
-        <w:pStyle w:val="BodyA"/>
-        <w:rPr>
-          <w:rFonts w:ascii="Times New Roman" w:hAnsi="Times New Roman" w:cs="Times New Roman"/>
-          <w:sz w:val="24"/>
-          <w:szCs w:val="24"/>
-        </w:rPr>
-      </w:pPr>
-    </w:p>
-    <w:p>
-      <w:pPr>
         <w:pStyle w:val="Heading2"/>
-        <w:jc w:val="center"/>
         <w:rPr>
           <w:rFonts w:ascii="Times New Roman" w:eastAsia="Times New Roman" w:hAnsi="Times New Roman" w:cs="Times New Roman"/>
           <w:b/>
@@ -3295,8 +3318,6 @@
           <w:szCs w:val="24"/>
         </w:rPr>
       </w:pPr>
-      <w:bookmarkStart w:id="10" w:name="_cs5emifsq8oi"/>
-      <w:bookmarkEnd w:id="10"/>
       <w:r>
         <w:rPr>
           <w:rFonts w:ascii="Times New Roman" w:eastAsia="Times New Roman" w:hAnsi="Times New Roman" w:cs="Times New Roman"/>
@@ -3307,9 +3328,17 @@
           <w:szCs w:val="24"/>
         </w:rPr>
         <w:drawing>
-          <wp:inline distT="0" distB="0" distL="0" distR="0" wp14:anchorId="3FDC3BDD" wp14:editId="1986836C">
-            <wp:extent cx="3398808" cy="3674232"/>
-            <wp:effectExtent l="0" t="0" r="0" b="2540"/>
+          <wp:anchor distT="0" distB="0" distL="114300" distR="114300" simplePos="0" relativeHeight="251658240" behindDoc="0" locked="0" layoutInCell="1" allowOverlap="1" wp14:anchorId="3FDC3BDD" wp14:editId="41C0190E">
+            <wp:simplePos x="0" y="0"/>
+            <wp:positionH relativeFrom="column">
+              <wp:posOffset>1112520</wp:posOffset>
+            </wp:positionH>
+            <wp:positionV relativeFrom="page">
+              <wp:posOffset>2880360</wp:posOffset>
+            </wp:positionV>
+            <wp:extent cx="3717925" cy="3878580"/>
+            <wp:effectExtent l="0" t="0" r="0" b="7620"/>
+            <wp:wrapTopAndBottom/>
             <wp:docPr id="1" name="Picture 1"/>
             <wp:cNvGraphicFramePr>
               <a:graphicFrameLocks xmlns:a="http://schemas.openxmlformats.org/drawingml/2006/main" noChangeAspect="1"/>
@@ -3323,23 +3352,21 @@
                       <a:picLocks noChangeAspect="1" noChangeArrowheads="1"/>
                     </pic:cNvPicPr>
                   </pic:nvPicPr>
-                  <pic:blipFill>
-                    <a:blip r:embed="rId8" cstate="print">
+                  <pic:blipFill rotWithShape="1">
+                    <a:blip r:embed="rId8">
                       <a:extLst>
                         <a:ext uri="{28A0092B-C50C-407E-A947-70E740481C1C}">
                           <a14:useLocalDpi xmlns:a14="http://schemas.microsoft.com/office/drawing/2010/main" val="0"/>
                         </a:ext>
                       </a:extLst>
                     </a:blip>
-                    <a:srcRect/>
-                    <a:stretch>
-                      <a:fillRect/>
-                    </a:stretch>
+                    <a:srcRect t="6272" b="9699"/>
+                    <a:stretch/>
                   </pic:blipFill>
                   <pic:spPr bwMode="auto">
                     <a:xfrm>
                       <a:off x="0" y="0"/>
-                      <a:ext cx="3405828" cy="3681820"/>
+                      <a:ext cx="3717925" cy="3878580"/>
                     </a:xfrm>
                     <a:prstGeom prst="rect">
                       <a:avLst/>
@@ -3348,27 +3375,20 @@
                     <a:ln>
                       <a:noFill/>
                     </a:ln>
+                    <a:extLst>
+                      <a:ext uri="{53640926-AAD7-44D8-BBD7-CCE9431645EC}">
+                        <a14:shadowObscured xmlns:a14="http://schemas.microsoft.com/office/drawing/2010/main"/>
+                      </a:ext>
+                    </a:extLst>
                   </pic:spPr>
                 </pic:pic>
               </a:graphicData>
             </a:graphic>
-          </wp:inline>
+          </wp:anchor>
         </w:drawing>
       </w:r>
-    </w:p>
-    <w:p>
-      <w:pPr>
-        <w:pStyle w:val="Heading2"/>
-        <w:rPr>
-          <w:rFonts w:ascii="Times New Roman" w:eastAsia="Times New Roman" w:hAnsi="Times New Roman" w:cs="Times New Roman"/>
-          <w:b/>
-          <w:bCs/>
-          <w:sz w:val="24"/>
-          <w:szCs w:val="24"/>
-        </w:rPr>
-      </w:pPr>
-      <w:bookmarkStart w:id="11" w:name="_m5cy7mwuy80m"/>
-      <w:bookmarkEnd w:id="11"/>
+      <w:bookmarkStart w:id="10" w:name="_m5cy7mwuy80m"/>
+      <w:bookmarkEnd w:id="10"/>
       <w:r>
         <w:rPr>
           <w:rFonts w:ascii="Times New Roman" w:hAnsi="Times New Roman"/>
@@ -3818,8 +3838,8 @@
           <w:szCs w:val="24"/>
         </w:rPr>
       </w:pPr>
-      <w:bookmarkStart w:id="12" w:name="_u52px18c0n71"/>
-      <w:bookmarkEnd w:id="12"/>
+      <w:bookmarkStart w:id="11" w:name="_u52px18c0n71"/>
+      <w:bookmarkEnd w:id="11"/>
       <w:r>
         <w:rPr>
           <w:rFonts w:ascii="Times New Roman" w:hAnsi="Times New Roman"/>

</xml_diff>